<commit_message>
Reparto de Tareas Sprint 3
</commit_message>
<xml_diff>
--- a/Conocimiento/Sprints y Requisitos/Sprint 3/Tareas v1.0.docx
+++ b/Conocimiento/Sprints y Requisitos/Sprint 3/Tareas v1.0.docx
@@ -1,6 +1,6 @@
 
 <file path=word/document.xml><?xml version="1.0" encoding="utf-8"?>
-<w:document xmlns:wpc="http://schemas.microsoft.com/office/word/2010/wordprocessingCanvas" xmlns:mc="http://schemas.openxmlformats.org/markup-compatibility/2006" xmlns:o="urn:schemas-microsoft-com:office:office" xmlns:r="http://schemas.openxmlformats.org/officeDocument/2006/relationships" xmlns:m="http://schemas.openxmlformats.org/officeDocument/2006/math" xmlns:v="urn:schemas-microsoft-com:vml" xmlns:wp14="http://schemas.microsoft.com/office/word/2010/wordprocessingDrawing" xmlns:wp="http://schemas.openxmlformats.org/drawingml/2006/wordprocessingDrawing" xmlns:w10="urn:schemas-microsoft-com:office:word" xmlns:w="http://schemas.openxmlformats.org/wordprocessingml/2006/main" xmlns:w14="http://schemas.microsoft.com/office/word/2010/wordml" xmlns:w15="http://schemas.microsoft.com/office/word/2012/wordml" xmlns:wpg="http://schemas.microsoft.com/office/word/2010/wordprocessingGroup" xmlns:wpi="http://schemas.microsoft.com/office/word/2010/wordprocessingInk" xmlns:wne="http://schemas.microsoft.com/office/word/2006/wordml" xmlns:wps="http://schemas.microsoft.com/office/word/2010/wordprocessingShape" mc:Ignorable="w14 w15 wp14">
+<w:document xmlns:wpc="http://schemas.microsoft.com/office/word/2010/wordprocessingCanvas" xmlns:mc="http://schemas.openxmlformats.org/markup-compatibility/2006" xmlns:o="urn:schemas-microsoft-com:office:office" xmlns:r="http://schemas.openxmlformats.org/officeDocument/2006/relationships" xmlns:m="http://schemas.openxmlformats.org/officeDocument/2006/math" xmlns:v="urn:schemas-microsoft-com:vml" xmlns:wp14="http://schemas.microsoft.com/office/word/2010/wordprocessingDrawing" xmlns:wp="http://schemas.openxmlformats.org/drawingml/2006/wordprocessingDrawing" xmlns:w10="urn:schemas-microsoft-com:office:word" xmlns:w="http://schemas.openxmlformats.org/wordprocessingml/2006/main" xmlns:w14="http://schemas.microsoft.com/office/word/2010/wordml" xmlns:wpg="http://schemas.microsoft.com/office/word/2010/wordprocessingGroup" xmlns:wpi="http://schemas.microsoft.com/office/word/2010/wordprocessingInk" xmlns:wne="http://schemas.microsoft.com/office/word/2006/wordml" xmlns:wps="http://schemas.microsoft.com/office/word/2010/wordprocessingShape" mc:Ignorable="w14 wp14">
   <w:body>
     <w:p>
       <w:pPr>
@@ -334,21 +334,118 @@
     </w:p>
     <w:p>
       <w:pPr>
-        <w:rPr>
-          <w:b/>
-          <w:sz w:val="28"/>
-        </w:rPr>
-      </w:pPr>
+        <w:pStyle w:val="Sinespaciado"/>
+        <w:rPr>
+          <w:sz w:val="24"/>
+        </w:rPr>
+      </w:pPr>
+      <w:r>
+        <w:rPr>
+          <w:sz w:val="24"/>
+        </w:rPr>
+        <w:t>Ale G.: 17</w:t>
+      </w:r>
+    </w:p>
+    <w:p>
+      <w:pPr>
+        <w:pStyle w:val="Sinespaciado"/>
+        <w:rPr>
+          <w:sz w:val="24"/>
+        </w:rPr>
+      </w:pPr>
+      <w:r>
+        <w:rPr>
+          <w:sz w:val="24"/>
+        </w:rPr>
+        <w:t>Ale R.: 13</w:t>
+      </w:r>
+    </w:p>
+    <w:p>
+      <w:pPr>
+        <w:pStyle w:val="Sinespaciado"/>
+        <w:rPr>
+          <w:sz w:val="24"/>
+        </w:rPr>
+      </w:pPr>
+      <w:r>
+        <w:rPr>
+          <w:sz w:val="24"/>
+        </w:rPr>
+        <w:t>Miguel: 10 + Infinito</w:t>
+      </w:r>
+    </w:p>
+    <w:p>
+      <w:pPr>
+        <w:pStyle w:val="Sinespaciado"/>
+        <w:rPr>
+          <w:sz w:val="24"/>
+        </w:rPr>
+      </w:pPr>
+      <w:r>
+        <w:rPr>
+          <w:sz w:val="24"/>
+        </w:rPr>
+        <w:t>Álvaro D.: 20</w:t>
+      </w:r>
+    </w:p>
+    <w:p>
+      <w:pPr>
+        <w:pStyle w:val="Sinespaciado"/>
+        <w:rPr>
+          <w:sz w:val="24"/>
+        </w:rPr>
+      </w:pPr>
+      <w:r>
+        <w:rPr>
+          <w:sz w:val="24"/>
+        </w:rPr>
+        <w:t>Álvaro S.: 15</w:t>
+      </w:r>
+    </w:p>
+    <w:p>
+      <w:pPr>
+        <w:pStyle w:val="Sinespaciado"/>
+        <w:rPr>
+          <w:sz w:val="24"/>
+        </w:rPr>
+      </w:pPr>
+      <w:r>
+        <w:rPr>
+          <w:sz w:val="24"/>
+        </w:rPr>
+        <w:t>Jesús: 16</w:t>
+      </w:r>
+    </w:p>
+    <w:p>
+      <w:pPr>
+        <w:pStyle w:val="Sinespaciado"/>
+        <w:rPr>
+          <w:sz w:val="24"/>
+        </w:rPr>
+      </w:pPr>
+      <w:r>
+        <w:rPr>
+          <w:sz w:val="24"/>
+        </w:rPr>
+        <w:t>Andrés: 10 + Implementación (S</w:t>
+      </w:r>
       <w:bookmarkStart w:id="0" w:name="_GoBack"/>
       <w:bookmarkEnd w:id="0"/>
-    </w:p>
-    <w:p>
-      <w:pPr>
-        <w:pStyle w:val="Sinespaciado"/>
-        <w:rPr>
-          <w:i/>
-          <w:color w:val="FF0000"/>
-        </w:rPr>
+      <w:r>
+        <w:rPr>
+          <w:sz w:val="24"/>
+        </w:rPr>
+        <w:t>eguridad Alumnos)</w:t>
+      </w:r>
+    </w:p>
+    <w:p>
+      <w:pPr>
+        <w:pStyle w:val="Sinespaciado"/>
+      </w:pPr>
+    </w:p>
+    <w:p>
+      <w:pPr>
+        <w:pStyle w:val="Sinespaciado"/>
       </w:pPr>
       <w:r>
         <w:rPr>
@@ -356,19 +453,617 @@
         </w:rPr>
         <w:t>ÉPICA NOTEBOOK:</w:t>
       </w:r>
-      <w:r>
-        <w:rPr>
-          <w:b/>
-        </w:rPr>
-        <w:br/>
-      </w:r>
-      <w:r>
-        <w:rPr>
-          <w:i/>
-          <w:color w:val="FF0000"/>
-        </w:rPr>
-        <w:t>Definir tareas del Notebook</w:t>
-      </w:r>
+    </w:p>
+    <w:p>
+      <w:pPr>
+        <w:pStyle w:val="Sinespaciado"/>
+        <w:numPr>
+          <w:ilvl w:val="0"/>
+          <w:numId w:val="20"/>
+        </w:numPr>
+        <w:rPr>
+          <w:highlight w:val="green"/>
+        </w:rPr>
+      </w:pPr>
+      <w:r>
+        <w:rPr>
+          <w:highlight w:val="green"/>
+        </w:rPr>
+        <w:t>Ejercicio interactivo.</w:t>
+      </w:r>
+      <w:r>
+        <w:t xml:space="preserve"> </w:t>
+      </w:r>
+      <w:r>
+        <w:rPr>
+          <w:b/>
+        </w:rPr>
+        <w:t>– 3 SP</w:t>
+      </w:r>
+      <w:r>
+        <w:rPr>
+          <w:b/>
+        </w:rPr>
+        <w:t xml:space="preserve"> – </w:t>
+      </w:r>
+      <w:proofErr w:type="spellStart"/>
+      <w:r>
+        <w:rPr>
+          <w:b/>
+        </w:rPr>
+        <w:t>Jesus</w:t>
+      </w:r>
+      <w:proofErr w:type="spellEnd"/>
+      <w:r>
+        <w:rPr>
+          <w:b/>
+        </w:rPr>
+        <w:t>.</w:t>
+      </w:r>
+    </w:p>
+    <w:p>
+      <w:pPr>
+        <w:pStyle w:val="Sinespaciado"/>
+        <w:numPr>
+          <w:ilvl w:val="0"/>
+          <w:numId w:val="20"/>
+        </w:numPr>
+        <w:rPr>
+          <w:highlight w:val="yellow"/>
+        </w:rPr>
+      </w:pPr>
+      <w:r>
+        <w:rPr>
+          <w:highlight w:val="yellow"/>
+        </w:rPr>
+        <w:t>Seguridad lógica negocio en los CRUD.</w:t>
+      </w:r>
+      <w:r>
+        <w:t xml:space="preserve"> </w:t>
+      </w:r>
+      <w:r>
+        <w:rPr>
+          <w:b/>
+        </w:rPr>
+        <w:t>– 2 SP</w:t>
+      </w:r>
+      <w:r>
+        <w:rPr>
+          <w:b/>
+        </w:rPr>
+        <w:t xml:space="preserve"> - Migue</w:t>
+      </w:r>
+    </w:p>
+    <w:p>
+      <w:pPr>
+        <w:pStyle w:val="Sinespaciado"/>
+        <w:numPr>
+          <w:ilvl w:val="0"/>
+          <w:numId w:val="20"/>
+        </w:numPr>
+        <w:rPr>
+          <w:highlight w:val="yellow"/>
+        </w:rPr>
+      </w:pPr>
+      <w:r>
+        <w:rPr>
+          <w:highlight w:val="yellow"/>
+        </w:rPr>
+        <w:t>Persistencia Id gráfica.</w:t>
+      </w:r>
+      <w:r>
+        <w:rPr>
+          <w:b/>
+        </w:rPr>
+        <w:t xml:space="preserve"> </w:t>
+      </w:r>
+      <w:r>
+        <w:rPr>
+          <w:b/>
+        </w:rPr>
+        <w:t xml:space="preserve">– </w:t>
+      </w:r>
+      <w:r>
+        <w:rPr>
+          <w:b/>
+        </w:rPr>
+        <w:t>1</w:t>
+      </w:r>
+      <w:r>
+        <w:rPr>
+          <w:b/>
+        </w:rPr>
+        <w:t xml:space="preserve"> SP</w:t>
+      </w:r>
+      <w:r>
+        <w:rPr>
+          <w:b/>
+        </w:rPr>
+        <w:t xml:space="preserve"> - Migue</w:t>
+      </w:r>
+    </w:p>
+    <w:p>
+      <w:pPr>
+        <w:pStyle w:val="Sinespaciado"/>
+        <w:numPr>
+          <w:ilvl w:val="0"/>
+          <w:numId w:val="20"/>
+        </w:numPr>
+        <w:rPr>
+          <w:highlight w:val="yellow"/>
+        </w:rPr>
+      </w:pPr>
+      <w:r>
+        <w:rPr>
+          <w:highlight w:val="yellow"/>
+        </w:rPr>
+        <w:t>Botón Guardar como Borrador / Publicar.</w:t>
+      </w:r>
+      <w:r>
+        <w:rPr>
+          <w:b/>
+        </w:rPr>
+        <w:t xml:space="preserve"> </w:t>
+      </w:r>
+      <w:r>
+        <w:rPr>
+          <w:b/>
+        </w:rPr>
+        <w:t xml:space="preserve">– </w:t>
+      </w:r>
+      <w:r>
+        <w:rPr>
+          <w:b/>
+        </w:rPr>
+        <w:t>3</w:t>
+      </w:r>
+      <w:r>
+        <w:rPr>
+          <w:b/>
+        </w:rPr>
+        <w:t xml:space="preserve"> SP</w:t>
+      </w:r>
+      <w:r>
+        <w:rPr>
+          <w:b/>
+        </w:rPr>
+        <w:t xml:space="preserve"> - Ale</w:t>
+      </w:r>
+    </w:p>
+    <w:p>
+      <w:pPr>
+        <w:pStyle w:val="Sinespaciado"/>
+        <w:numPr>
+          <w:ilvl w:val="0"/>
+          <w:numId w:val="20"/>
+        </w:numPr>
+        <w:rPr>
+          <w:highlight w:val="cyan"/>
+        </w:rPr>
+      </w:pPr>
+      <w:r>
+        <w:rPr>
+          <w:highlight w:val="cyan"/>
+        </w:rPr>
+        <w:t>Persistencia ilustraciones (</w:t>
+      </w:r>
+      <w:proofErr w:type="gramStart"/>
+      <w:r>
+        <w:rPr>
+          <w:highlight w:val="cyan"/>
+        </w:rPr>
+        <w:t>Byte[</w:t>
+      </w:r>
+      <w:proofErr w:type="gramEnd"/>
+      <w:r>
+        <w:rPr>
+          <w:highlight w:val="cyan"/>
+        </w:rPr>
+        <w:t>]).</w:t>
+      </w:r>
+      <w:r>
+        <w:t xml:space="preserve"> </w:t>
+      </w:r>
+      <w:r>
+        <w:rPr>
+          <w:b/>
+        </w:rPr>
+        <w:t xml:space="preserve">– </w:t>
+      </w:r>
+      <w:r>
+        <w:rPr>
+          <w:b/>
+        </w:rPr>
+        <w:t>6</w:t>
+      </w:r>
+      <w:r>
+        <w:rPr>
+          <w:b/>
+        </w:rPr>
+        <w:t xml:space="preserve"> SP</w:t>
+      </w:r>
+      <w:r>
+        <w:rPr>
+          <w:b/>
+        </w:rPr>
+        <w:t xml:space="preserve"> - Ale</w:t>
+      </w:r>
+    </w:p>
+    <w:p>
+      <w:pPr>
+        <w:pStyle w:val="Sinespaciado"/>
+        <w:numPr>
+          <w:ilvl w:val="1"/>
+          <w:numId w:val="20"/>
+        </w:numPr>
+        <w:rPr>
+          <w:highlight w:val="cyan"/>
+        </w:rPr>
+      </w:pPr>
+      <w:r>
+        <w:rPr>
+          <w:highlight w:val="cyan"/>
+        </w:rPr>
+        <w:t>Análisis</w:t>
+      </w:r>
+    </w:p>
+    <w:p>
+      <w:pPr>
+        <w:pStyle w:val="Sinespaciado"/>
+        <w:numPr>
+          <w:ilvl w:val="1"/>
+          <w:numId w:val="20"/>
+        </w:numPr>
+        <w:rPr>
+          <w:highlight w:val="cyan"/>
+        </w:rPr>
+      </w:pPr>
+      <w:proofErr w:type="spellStart"/>
+      <w:r>
+        <w:rPr>
+          <w:highlight w:val="cyan"/>
+        </w:rPr>
+        <w:t>Implemtentación</w:t>
+      </w:r>
+      <w:proofErr w:type="spellEnd"/>
+    </w:p>
+    <w:p>
+      <w:pPr>
+        <w:pStyle w:val="Sinespaciado"/>
+        <w:numPr>
+          <w:ilvl w:val="0"/>
+          <w:numId w:val="20"/>
+        </w:numPr>
+        <w:rPr>
+          <w:highlight w:val="yellow"/>
+        </w:rPr>
+      </w:pPr>
+      <w:r>
+        <w:rPr>
+          <w:highlight w:val="yellow"/>
+        </w:rPr>
+        <w:t>Vista solo lectura para role escuela.</w:t>
+      </w:r>
+      <w:r>
+        <w:rPr>
+          <w:b/>
+        </w:rPr>
+        <w:t xml:space="preserve"> </w:t>
+      </w:r>
+      <w:r>
+        <w:rPr>
+          <w:b/>
+        </w:rPr>
+        <w:t>–</w:t>
+      </w:r>
+      <w:r>
+        <w:rPr>
+          <w:b/>
+        </w:rPr>
+        <w:t xml:space="preserve"> 6</w:t>
+      </w:r>
+      <w:r>
+        <w:rPr>
+          <w:b/>
+        </w:rPr>
+        <w:t xml:space="preserve"> SP</w:t>
+      </w:r>
+      <w:r>
+        <w:rPr>
+          <w:b/>
+        </w:rPr>
+        <w:t xml:space="preserve"> - Migue</w:t>
+      </w:r>
+    </w:p>
+    <w:p>
+      <w:pPr>
+        <w:pStyle w:val="Sinespaciado"/>
+        <w:numPr>
+          <w:ilvl w:val="1"/>
+          <w:numId w:val="20"/>
+        </w:numPr>
+        <w:rPr>
+          <w:highlight w:val="yellow"/>
+        </w:rPr>
+      </w:pPr>
+      <w:r>
+        <w:rPr>
+          <w:highlight w:val="yellow"/>
+        </w:rPr>
+        <w:t>Ejecutable (</w:t>
+      </w:r>
+      <w:proofErr w:type="spellStart"/>
+      <w:r>
+        <w:rPr>
+          <w:highlight w:val="yellow"/>
+        </w:rPr>
+        <w:t>previsualizar</w:t>
+      </w:r>
+      <w:proofErr w:type="spellEnd"/>
+      <w:r>
+        <w:rPr>
+          <w:highlight w:val="yellow"/>
+        </w:rPr>
+        <w:t xml:space="preserve"> funcionamiento del ejercicio) sin cambiar parámetros.</w:t>
+      </w:r>
+    </w:p>
+    <w:p>
+      <w:pPr>
+        <w:pStyle w:val="Sinespaciado"/>
+        <w:numPr>
+          <w:ilvl w:val="0"/>
+          <w:numId w:val="20"/>
+        </w:numPr>
+        <w:rPr>
+          <w:highlight w:val="yellow"/>
+        </w:rPr>
+      </w:pPr>
+      <w:r>
+        <w:rPr>
+          <w:highlight w:val="yellow"/>
+        </w:rPr>
+        <w:t>Vista solo lectura para role programador.</w:t>
+      </w:r>
+      <w:r>
+        <w:rPr>
+          <w:highlight w:val="yellow"/>
+        </w:rPr>
+        <w:t xml:space="preserve"> </w:t>
+      </w:r>
+      <w:r>
+        <w:rPr>
+          <w:b/>
+        </w:rPr>
+        <w:t>– 2 SP</w:t>
+      </w:r>
+      <w:r>
+        <w:rPr>
+          <w:b/>
+        </w:rPr>
+        <w:t xml:space="preserve"> - Ale</w:t>
+      </w:r>
+    </w:p>
+    <w:p>
+      <w:pPr>
+        <w:pStyle w:val="Sinespaciado"/>
+        <w:numPr>
+          <w:ilvl w:val="0"/>
+          <w:numId w:val="20"/>
+        </w:numPr>
+        <w:rPr>
+          <w:highlight w:val="yellow"/>
+        </w:rPr>
+      </w:pPr>
+      <w:r>
+        <w:rPr>
+          <w:highlight w:val="yellow"/>
+        </w:rPr>
+        <w:t xml:space="preserve">Vista </w:t>
+      </w:r>
+      <w:r>
+        <w:rPr>
+          <w:highlight w:val="yellow"/>
+        </w:rPr>
+        <w:t>Detalle (</w:t>
+      </w:r>
+      <w:proofErr w:type="spellStart"/>
+      <w:r>
+        <w:rPr>
+          <w:highlight w:val="yellow"/>
+        </w:rPr>
+        <w:t>previsualización</w:t>
+      </w:r>
+      <w:proofErr w:type="spellEnd"/>
+      <w:r>
+        <w:rPr>
+          <w:highlight w:val="yellow"/>
+        </w:rPr>
+        <w:t>)</w:t>
+      </w:r>
+      <w:r>
+        <w:rPr>
+          <w:highlight w:val="yellow"/>
+        </w:rPr>
+        <w:t xml:space="preserve"> para role escuela.</w:t>
+      </w:r>
+      <w:r>
+        <w:rPr>
+          <w:b/>
+        </w:rPr>
+        <w:t xml:space="preserve"> </w:t>
+      </w:r>
+      <w:r>
+        <w:rPr>
+          <w:b/>
+        </w:rPr>
+        <w:t>–</w:t>
+      </w:r>
+      <w:r>
+        <w:rPr>
+          <w:b/>
+        </w:rPr>
+        <w:t xml:space="preserve"> 1</w:t>
+      </w:r>
+      <w:r>
+        <w:rPr>
+          <w:b/>
+        </w:rPr>
+        <w:t xml:space="preserve"> SP</w:t>
+      </w:r>
+      <w:r>
+        <w:rPr>
+          <w:b/>
+        </w:rPr>
+        <w:t xml:space="preserve">  - Migue</w:t>
+      </w:r>
+    </w:p>
+    <w:p>
+      <w:pPr>
+        <w:pStyle w:val="Sinespaciado"/>
+        <w:numPr>
+          <w:ilvl w:val="0"/>
+          <w:numId w:val="20"/>
+        </w:numPr>
+        <w:rPr>
+          <w:highlight w:val="cyan"/>
+        </w:rPr>
+      </w:pPr>
+      <w:r>
+        <w:rPr>
+          <w:highlight w:val="cyan"/>
+        </w:rPr>
+        <w:t>Investigar cifrado código para evitar copia del código de un ejercicio.</w:t>
+      </w:r>
+      <w:r>
+        <w:rPr>
+          <w:highlight w:val="cyan"/>
+        </w:rPr>
+        <w:t xml:space="preserve"> </w:t>
+      </w:r>
+      <w:r>
+        <w:rPr>
+          <w:b/>
+        </w:rPr>
+        <w:t xml:space="preserve">– </w:t>
+      </w:r>
+      <w:r>
+        <w:rPr>
+          <w:b/>
+        </w:rPr>
+        <w:t>2</w:t>
+      </w:r>
+      <w:r>
+        <w:rPr>
+          <w:b/>
+        </w:rPr>
+        <w:t xml:space="preserve"> SP</w:t>
+      </w:r>
+      <w:r>
+        <w:rPr>
+          <w:b/>
+        </w:rPr>
+        <w:t xml:space="preserve"> - Ale</w:t>
+      </w:r>
+    </w:p>
+    <w:p>
+      <w:pPr>
+        <w:pStyle w:val="Sinespaciado"/>
+        <w:numPr>
+          <w:ilvl w:val="0"/>
+          <w:numId w:val="20"/>
+        </w:numPr>
+        <w:rPr>
+          <w:highlight w:val="yellow"/>
+        </w:rPr>
+      </w:pPr>
+      <w:proofErr w:type="spellStart"/>
+      <w:r>
+        <w:rPr>
+          <w:highlight w:val="yellow"/>
+        </w:rPr>
+        <w:t>Sandbox</w:t>
+      </w:r>
+      <w:proofErr w:type="spellEnd"/>
+      <w:r>
+        <w:rPr>
+          <w:highlight w:val="yellow"/>
+        </w:rPr>
+        <w:t xml:space="preserve"> (entorno seguro para gestionar el código).</w:t>
+      </w:r>
+      <w:r>
+        <w:rPr>
+          <w:highlight w:val="yellow"/>
+        </w:rPr>
+        <w:t xml:space="preserve"> </w:t>
+      </w:r>
+      <w:r>
+        <w:rPr>
+          <w:b/>
+        </w:rPr>
+        <w:t xml:space="preserve">– </w:t>
+      </w:r>
+      <w:r>
+        <w:rPr>
+          <w:b/>
+        </w:rPr>
+        <w:t>Infinito</w:t>
+      </w:r>
+      <w:r>
+        <w:rPr>
+          <w:b/>
+        </w:rPr>
+        <w:t xml:space="preserve"> SP</w:t>
+      </w:r>
+      <w:r>
+        <w:rPr>
+          <w:b/>
+        </w:rPr>
+        <w:t xml:space="preserve"> - Migue</w:t>
+      </w:r>
+    </w:p>
+    <w:p>
+      <w:pPr>
+        <w:pStyle w:val="Sinespaciado"/>
+        <w:numPr>
+          <w:ilvl w:val="1"/>
+          <w:numId w:val="20"/>
+        </w:numPr>
+        <w:rPr>
+          <w:highlight w:val="yellow"/>
+        </w:rPr>
+      </w:pPr>
+      <w:r>
+        <w:rPr>
+          <w:highlight w:val="yellow"/>
+        </w:rPr>
+        <w:t>Análisis</w:t>
+      </w:r>
+    </w:p>
+    <w:p>
+      <w:pPr>
+        <w:pStyle w:val="Sinespaciado"/>
+        <w:numPr>
+          <w:ilvl w:val="1"/>
+          <w:numId w:val="20"/>
+        </w:numPr>
+        <w:rPr>
+          <w:highlight w:val="yellow"/>
+        </w:rPr>
+      </w:pPr>
+      <w:r>
+        <w:rPr>
+          <w:highlight w:val="yellow"/>
+        </w:rPr>
+        <w:t>Implementación</w:t>
+      </w:r>
+    </w:p>
+    <w:p>
+      <w:pPr>
+        <w:pStyle w:val="Sinespaciado"/>
+        <w:rPr>
+          <w:u w:val="single"/>
+        </w:rPr>
+      </w:pPr>
     </w:p>
     <w:p>
       <w:pPr>
@@ -399,9 +1094,268 @@
           <w:ilvl w:val="0"/>
           <w:numId w:val="18"/>
         </w:numPr>
-      </w:pPr>
-      <w:r>
+        <w:rPr>
+          <w:highlight w:val="yellow"/>
+        </w:rPr>
+      </w:pPr>
+      <w:r>
+        <w:rPr>
+          <w:highlight w:val="yellow"/>
+        </w:rPr>
         <w:t>Registro de profesores y alumnos mediante Excel.</w:t>
+      </w:r>
+      <w:r>
+        <w:rPr>
+          <w:b/>
+        </w:rPr>
+        <w:t xml:space="preserve"> </w:t>
+      </w:r>
+    </w:p>
+    <w:p>
+      <w:pPr>
+        <w:pStyle w:val="Sinespaciado"/>
+        <w:numPr>
+          <w:ilvl w:val="1"/>
+          <w:numId w:val="18"/>
+        </w:numPr>
+        <w:rPr>
+          <w:highlight w:val="yellow"/>
+        </w:rPr>
+      </w:pPr>
+      <w:r>
+        <w:rPr>
+          <w:highlight w:val="yellow"/>
+        </w:rPr>
+        <w:t>Investigación librerías.</w:t>
+      </w:r>
+      <w:r>
+        <w:rPr>
+          <w:b/>
+        </w:rPr>
+        <w:t xml:space="preserve"> </w:t>
+      </w:r>
+      <w:r>
+        <w:rPr>
+          <w:b/>
+        </w:rPr>
+        <w:t>–</w:t>
+      </w:r>
+      <w:r>
+        <w:rPr>
+          <w:b/>
+        </w:rPr>
+        <w:t xml:space="preserve"> </w:t>
+      </w:r>
+      <w:r>
+        <w:rPr>
+          <w:b/>
+        </w:rPr>
+        <w:t>2</w:t>
+      </w:r>
+      <w:r>
+        <w:rPr>
+          <w:b/>
+        </w:rPr>
+        <w:t xml:space="preserve"> SP</w:t>
+      </w:r>
+      <w:r>
+        <w:rPr>
+          <w:b/>
+        </w:rPr>
+        <w:t xml:space="preserve"> - Andrés</w:t>
+      </w:r>
+    </w:p>
+    <w:p>
+      <w:pPr>
+        <w:pStyle w:val="Sinespaciado"/>
+        <w:numPr>
+          <w:ilvl w:val="1"/>
+          <w:numId w:val="18"/>
+        </w:numPr>
+        <w:rPr>
+          <w:highlight w:val="yellow"/>
+        </w:rPr>
+      </w:pPr>
+      <w:r>
+        <w:rPr>
+          <w:highlight w:val="yellow"/>
+        </w:rPr>
+        <w:t xml:space="preserve">Implementación </w:t>
+      </w:r>
+      <w:r>
+        <w:rPr>
+          <w:highlight w:val="yellow"/>
+        </w:rPr>
+        <w:t>Excel</w:t>
+      </w:r>
+      <w:r>
+        <w:rPr>
+          <w:highlight w:val="yellow"/>
+        </w:rPr>
+        <w:t xml:space="preserve"> </w:t>
+      </w:r>
+      <w:r>
+        <w:rPr>
+          <w:b/>
+        </w:rPr>
+        <w:t>–</w:t>
+      </w:r>
+      <w:r>
+        <w:rPr>
+          <w:b/>
+        </w:rPr>
+        <w:t xml:space="preserve"> </w:t>
+      </w:r>
+      <w:r>
+        <w:rPr>
+          <w:b/>
+        </w:rPr>
+        <w:t>6</w:t>
+      </w:r>
+      <w:r>
+        <w:rPr>
+          <w:b/>
+        </w:rPr>
+        <w:t xml:space="preserve"> SP</w:t>
+      </w:r>
+      <w:r>
+        <w:rPr>
+          <w:b/>
+        </w:rPr>
+        <w:t xml:space="preserve"> - Andrés</w:t>
+      </w:r>
+    </w:p>
+    <w:p>
+      <w:pPr>
+        <w:pStyle w:val="Sinespaciado"/>
+        <w:numPr>
+          <w:ilvl w:val="2"/>
+          <w:numId w:val="18"/>
+        </w:numPr>
+        <w:rPr>
+          <w:highlight w:val="yellow"/>
+        </w:rPr>
+      </w:pPr>
+      <w:r>
+        <w:rPr>
+          <w:highlight w:val="yellow"/>
+        </w:rPr>
+        <w:t>Excel tipo para que la escuela lo rellene.</w:t>
+      </w:r>
+    </w:p>
+    <w:p>
+      <w:pPr>
+        <w:pStyle w:val="Sinespaciado"/>
+        <w:numPr>
+          <w:ilvl w:val="2"/>
+          <w:numId w:val="18"/>
+        </w:numPr>
+        <w:rPr>
+          <w:highlight w:val="yellow"/>
+        </w:rPr>
+      </w:pPr>
+      <w:r>
+        <w:rPr>
+          <w:highlight w:val="yellow"/>
+        </w:rPr>
+        <w:t>Vista subida Excel.</w:t>
+      </w:r>
+    </w:p>
+    <w:p>
+      <w:pPr>
+        <w:pStyle w:val="Sinespaciado"/>
+        <w:numPr>
+          <w:ilvl w:val="2"/>
+          <w:numId w:val="18"/>
+        </w:numPr>
+        <w:rPr>
+          <w:highlight w:val="yellow"/>
+        </w:rPr>
+      </w:pPr>
+      <w:r>
+        <w:rPr>
+          <w:highlight w:val="yellow"/>
+        </w:rPr>
+        <w:lastRenderedPageBreak/>
+        <w:t>Tratamiento Excel.</w:t>
+      </w:r>
+    </w:p>
+    <w:p>
+      <w:pPr>
+        <w:pStyle w:val="Sinespaciado"/>
+        <w:numPr>
+          <w:ilvl w:val="1"/>
+          <w:numId w:val="18"/>
+        </w:numPr>
+        <w:rPr>
+          <w:highlight w:val="yellow"/>
+        </w:rPr>
+      </w:pPr>
+      <w:r>
+        <w:rPr>
+          <w:highlight w:val="yellow"/>
+        </w:rPr>
+        <w:t xml:space="preserve">Cambios modelos: alumnos </w:t>
+      </w:r>
+      <w:r>
+        <w:rPr>
+          <w:highlight w:val="yellow"/>
+        </w:rPr>
+        <w:t xml:space="preserve">y profesores </w:t>
+      </w:r>
+      <w:r>
+        <w:rPr>
+          <w:highlight w:val="yellow"/>
+        </w:rPr>
+        <w:t>pueden ver todo el contenido de la escuela (no se relacionan con asignaturas).</w:t>
+      </w:r>
+      <w:r>
+        <w:rPr>
+          <w:highlight w:val="yellow"/>
+        </w:rPr>
+        <w:t xml:space="preserve"> </w:t>
+      </w:r>
+      <w:r>
+        <w:rPr>
+          <w:b/>
+        </w:rPr>
+        <w:t>–</w:t>
+      </w:r>
+      <w:r>
+        <w:rPr>
+          <w:b/>
+        </w:rPr>
+        <w:t xml:space="preserve"> </w:t>
+      </w:r>
+      <w:r>
+        <w:rPr>
+          <w:b/>
+        </w:rPr>
+        <w:t xml:space="preserve"> </w:t>
+      </w:r>
+      <w:r>
+        <w:rPr>
+          <w:b/>
+        </w:rPr>
+        <w:t xml:space="preserve">2 </w:t>
+      </w:r>
+      <w:r>
+        <w:rPr>
+          <w:b/>
+        </w:rPr>
+        <w:t>SP</w:t>
+      </w:r>
+      <w:r>
+        <w:rPr>
+          <w:b/>
+        </w:rPr>
+        <w:t xml:space="preserve"> - </w:t>
+      </w:r>
+      <w:r>
+        <w:rPr>
+          <w:b/>
+        </w:rPr>
+        <w:t>Álvaro</w:t>
       </w:r>
     </w:p>
     <w:p>
@@ -412,16 +1366,68 @@
           <w:numId w:val="18"/>
         </w:numPr>
         <w:rPr>
-          <w:i/>
-          <w:color w:val="FF0000"/>
-        </w:rPr>
-      </w:pPr>
-      <w:r>
-        <w:rPr>
-          <w:i/>
-          <w:color w:val="FF0000"/>
-        </w:rPr>
-        <w:t>Gestión de cursos dados por nosotros ¿? Definir qué vamos a hacer con esto.</w:t>
+          <w:highlight w:val="yellow"/>
+        </w:rPr>
+      </w:pPr>
+      <w:r>
+        <w:rPr>
+          <w:highlight w:val="yellow"/>
+        </w:rPr>
+        <w:t>Plantilla PDF para que la escuela pueda descargarla y entregarla a sus alumnos</w:t>
+      </w:r>
+      <w:r>
+        <w:rPr>
+          <w:highlight w:val="yellow"/>
+        </w:rPr>
+        <w:t>.</w:t>
+      </w:r>
+      <w:r>
+        <w:rPr>
+          <w:b/>
+        </w:rPr>
+        <w:t xml:space="preserve"> </w:t>
+      </w:r>
+      <w:r>
+        <w:rPr>
+          <w:b/>
+        </w:rPr>
+        <w:t>–</w:t>
+      </w:r>
+      <w:r>
+        <w:rPr>
+          <w:b/>
+        </w:rPr>
+        <w:t xml:space="preserve"> </w:t>
+      </w:r>
+      <w:r>
+        <w:rPr>
+          <w:b/>
+        </w:rPr>
+        <w:t xml:space="preserve"> </w:t>
+      </w:r>
+      <w:r>
+        <w:rPr>
+          <w:b/>
+        </w:rPr>
+        <w:t xml:space="preserve">1 </w:t>
+      </w:r>
+      <w:r>
+        <w:rPr>
+          <w:b/>
+        </w:rPr>
+        <w:t>SP</w:t>
+      </w:r>
+      <w:r>
+        <w:rPr>
+          <w:b/>
+        </w:rPr>
+        <w:t xml:space="preserve"> </w:t>
+      </w:r>
+      <w:r>
+        <w:rPr>
+          <w:b/>
+        </w:rPr>
+        <w:t>- Álvaro</w:t>
       </w:r>
     </w:p>
     <w:p>
@@ -431,15 +1437,221 @@
           <w:ilvl w:val="0"/>
           <w:numId w:val="18"/>
         </w:numPr>
-      </w:pPr>
-      <w:r>
-        <w:t>Plantilla PDF para que la escuela pueda descarg</w:t>
-      </w:r>
-      <w:r>
-        <w:t>arla y entregarla a sus alumn</w:t>
-      </w:r>
-      <w:r>
-        <w:t>os</w:t>
+        <w:rPr>
+          <w:highlight w:val="green"/>
+        </w:rPr>
+      </w:pPr>
+      <w:r>
+        <w:rPr>
+          <w:highlight w:val="green"/>
+        </w:rPr>
+        <w:t>Cuenta escuela gratuita: 0 usuarios y 3 ejercicios.</w:t>
+      </w:r>
+      <w:r>
+        <w:rPr>
+          <w:highlight w:val="green"/>
+        </w:rPr>
+        <w:t xml:space="preserve"> </w:t>
+      </w:r>
+      <w:r>
+        <w:rPr>
+          <w:b/>
+        </w:rPr>
+        <w:t>–</w:t>
+      </w:r>
+      <w:r>
+        <w:rPr>
+          <w:b/>
+        </w:rPr>
+        <w:t xml:space="preserve"> </w:t>
+      </w:r>
+      <w:r>
+        <w:rPr>
+          <w:b/>
+        </w:rPr>
+        <w:t>2</w:t>
+      </w:r>
+      <w:r>
+        <w:rPr>
+          <w:b/>
+        </w:rPr>
+        <w:t xml:space="preserve"> SP</w:t>
+      </w:r>
+      <w:r>
+        <w:rPr>
+          <w:b/>
+        </w:rPr>
+        <w:t xml:space="preserve"> </w:t>
+      </w:r>
+      <w:r>
+        <w:rPr>
+          <w:b/>
+        </w:rPr>
+        <w:t>- Álvaro</w:t>
+      </w:r>
+    </w:p>
+    <w:p>
+      <w:pPr>
+        <w:pStyle w:val="Sinespaciado"/>
+        <w:numPr>
+          <w:ilvl w:val="0"/>
+          <w:numId w:val="18"/>
+        </w:numPr>
+        <w:rPr>
+          <w:highlight w:val="yellow"/>
+        </w:rPr>
+      </w:pPr>
+      <w:r>
+        <w:rPr>
+          <w:highlight w:val="yellow"/>
+        </w:rPr>
+        <w:t>Cobro automático del saldo del programador.</w:t>
+      </w:r>
+      <w:r>
+        <w:rPr>
+          <w:highlight w:val="yellow"/>
+        </w:rPr>
+        <w:t xml:space="preserve"> </w:t>
+      </w:r>
+      <w:r>
+        <w:rPr>
+          <w:b/>
+        </w:rPr>
+        <w:t>–</w:t>
+      </w:r>
+      <w:r>
+        <w:rPr>
+          <w:b/>
+        </w:rPr>
+        <w:t xml:space="preserve"> </w:t>
+      </w:r>
+      <w:r>
+        <w:rPr>
+          <w:b/>
+        </w:rPr>
+        <w:t xml:space="preserve"> </w:t>
+      </w:r>
+      <w:r>
+        <w:rPr>
+          <w:b/>
+        </w:rPr>
+        <w:t xml:space="preserve">4 </w:t>
+      </w:r>
+      <w:r>
+        <w:rPr>
+          <w:b/>
+        </w:rPr>
+        <w:t>SP</w:t>
+      </w:r>
+      <w:r>
+        <w:rPr>
+          <w:b/>
+        </w:rPr>
+        <w:t xml:space="preserve">- </w:t>
+      </w:r>
+      <w:r>
+        <w:rPr>
+          <w:b/>
+        </w:rPr>
+        <w:t>Jesús</w:t>
+      </w:r>
+    </w:p>
+    <w:p>
+      <w:pPr>
+        <w:pStyle w:val="Sinespaciado"/>
+        <w:numPr>
+          <w:ilvl w:val="1"/>
+          <w:numId w:val="18"/>
+        </w:numPr>
+        <w:rPr>
+          <w:highlight w:val="yellow"/>
+        </w:rPr>
+      </w:pPr>
+      <w:r>
+        <w:rPr>
+          <w:highlight w:val="yellow"/>
+        </w:rPr>
+        <w:t>Periodicidad cobro (25 cada mes).</w:t>
+      </w:r>
+    </w:p>
+    <w:p>
+      <w:pPr>
+        <w:pStyle w:val="Sinespaciado"/>
+        <w:numPr>
+          <w:ilvl w:val="1"/>
+          <w:numId w:val="18"/>
+        </w:numPr>
+        <w:rPr>
+          <w:highlight w:val="yellow"/>
+        </w:rPr>
+      </w:pPr>
+      <w:r>
+        <w:rPr>
+          <w:highlight w:val="yellow"/>
+        </w:rPr>
+        <w:t xml:space="preserve">Cobro </w:t>
+      </w:r>
+      <w:proofErr w:type="spellStart"/>
+      <w:r>
+        <w:rPr>
+          <w:highlight w:val="yellow"/>
+        </w:rPr>
+        <w:t>Paypal</w:t>
+      </w:r>
+      <w:proofErr w:type="spellEnd"/>
+    </w:p>
+    <w:p>
+      <w:pPr>
+        <w:pStyle w:val="Sinespaciado"/>
+        <w:numPr>
+          <w:ilvl w:val="0"/>
+          <w:numId w:val="18"/>
+        </w:numPr>
+        <w:rPr>
+          <w:highlight w:val="yellow"/>
+        </w:rPr>
+      </w:pPr>
+      <w:r>
+        <w:rPr>
+          <w:highlight w:val="yellow"/>
+        </w:rPr>
+        <w:t xml:space="preserve">Controlar vigencia de la licencia. </w:t>
+      </w:r>
+      <w:r>
+        <w:rPr>
+          <w:b/>
+        </w:rPr>
+        <w:t>–</w:t>
+      </w:r>
+      <w:r>
+        <w:rPr>
+          <w:b/>
+        </w:rPr>
+        <w:t xml:space="preserve"> </w:t>
+      </w:r>
+      <w:r>
+        <w:rPr>
+          <w:b/>
+        </w:rPr>
+        <w:t>2</w:t>
+      </w:r>
+      <w:r>
+        <w:rPr>
+          <w:b/>
+        </w:rPr>
+        <w:t xml:space="preserve"> SP</w:t>
+      </w:r>
+      <w:r>
+        <w:rPr>
+          <w:b/>
+        </w:rPr>
+        <w:t xml:space="preserve"> </w:t>
+      </w:r>
+      <w:r>
+        <w:rPr>
+          <w:b/>
+        </w:rPr>
+        <w:t>- Álvaro</w:t>
       </w:r>
     </w:p>
     <w:p>
@@ -471,15 +1683,144 @@
           <w:ilvl w:val="0"/>
           <w:numId w:val="19"/>
         </w:numPr>
-      </w:pPr>
-      <w:r>
+        <w:rPr>
+          <w:highlight w:val="yellow"/>
+        </w:rPr>
+      </w:pPr>
+      <w:r>
+        <w:rPr>
+          <w:highlight w:val="yellow"/>
+        </w:rPr>
         <w:t xml:space="preserve">Asegurarnos que la información de los alumnos (menores de edad en su mayoría) </w:t>
       </w:r>
       <w:r>
+        <w:rPr>
+          <w:highlight w:val="yellow"/>
+        </w:rPr>
         <w:t>está</w:t>
       </w:r>
       <w:r>
+        <w:rPr>
+          <w:highlight w:val="yellow"/>
+        </w:rPr>
         <w:t xml:space="preserve"> almacenadas de manera segura.</w:t>
+      </w:r>
+      <w:r>
+        <w:rPr>
+          <w:b/>
+        </w:rPr>
+        <w:t xml:space="preserve"> </w:t>
+      </w:r>
+      <w:r>
+        <w:rPr>
+          <w:b/>
+        </w:rPr>
+        <w:t>–</w:t>
+      </w:r>
+      <w:r>
+        <w:rPr>
+          <w:b/>
+        </w:rPr>
+        <w:t xml:space="preserve"> </w:t>
+      </w:r>
+      <w:r>
+        <w:rPr>
+          <w:b/>
+        </w:rPr>
+        <w:t>¿¿??</w:t>
+      </w:r>
+      <w:r>
+        <w:rPr>
+          <w:b/>
+        </w:rPr>
+        <w:t xml:space="preserve"> SP</w:t>
+      </w:r>
+    </w:p>
+    <w:p>
+      <w:pPr>
+        <w:pStyle w:val="Sinespaciado"/>
+        <w:numPr>
+          <w:ilvl w:val="1"/>
+          <w:numId w:val="19"/>
+        </w:numPr>
+        <w:rPr>
+          <w:highlight w:val="yellow"/>
+        </w:rPr>
+      </w:pPr>
+      <w:r>
+        <w:rPr>
+          <w:highlight w:val="yellow"/>
+        </w:rPr>
+        <w:t xml:space="preserve">Investigación </w:t>
+      </w:r>
+      <w:r>
+        <w:rPr>
+          <w:b/>
+        </w:rPr>
+        <w:t>– 2 SP</w:t>
+      </w:r>
+      <w:r>
+        <w:rPr>
+          <w:b/>
+        </w:rPr>
+        <w:t xml:space="preserve"> </w:t>
+      </w:r>
+      <w:r>
+        <w:rPr>
+          <w:b/>
+        </w:rPr>
+        <w:t>–</w:t>
+      </w:r>
+      <w:r>
+        <w:rPr>
+          <w:b/>
+        </w:rPr>
+        <w:t xml:space="preserve"> </w:t>
+      </w:r>
+      <w:r>
+        <w:rPr>
+          <w:b/>
+        </w:rPr>
+        <w:t>Andrés</w:t>
+      </w:r>
+      <w:r>
+        <w:rPr>
+          <w:b/>
+        </w:rPr>
+        <w:t xml:space="preserve"> </w:t>
+      </w:r>
+    </w:p>
+    <w:p>
+      <w:pPr>
+        <w:pStyle w:val="Sinespaciado"/>
+        <w:numPr>
+          <w:ilvl w:val="1"/>
+          <w:numId w:val="19"/>
+        </w:numPr>
+        <w:rPr>
+          <w:highlight w:val="yellow"/>
+        </w:rPr>
+      </w:pPr>
+      <w:r>
+        <w:rPr>
+          <w:highlight w:val="yellow"/>
+        </w:rPr>
+        <w:t>Implementación</w:t>
+      </w:r>
+      <w:r>
+        <w:rPr>
+          <w:highlight w:val="yellow"/>
+        </w:rPr>
+        <w:t xml:space="preserve"> </w:t>
+      </w:r>
+      <w:r>
+        <w:t>- ¿?</w:t>
+      </w:r>
+      <w:r>
+        <w:rPr>
+          <w:b/>
+        </w:rPr>
+        <w:t xml:space="preserve"> - Andrés</w:t>
       </w:r>
     </w:p>
     <w:p>
@@ -508,9 +1849,45 @@
           <w:ilvl w:val="0"/>
           <w:numId w:val="19"/>
         </w:numPr>
-      </w:pPr>
-      <w:r>
-        <w:t>Cambios modelos:</w:t>
+        <w:rPr>
+          <w:highlight w:val="green"/>
+        </w:rPr>
+      </w:pPr>
+      <w:r>
+        <w:rPr>
+          <w:highlight w:val="green"/>
+        </w:rPr>
+        <w:t>Carga inicial de datos para migrar a BD desplegada.</w:t>
+      </w:r>
+      <w:r>
+        <w:rPr>
+          <w:highlight w:val="green"/>
+        </w:rPr>
+        <w:t xml:space="preserve"> </w:t>
+      </w:r>
+      <w:r>
+        <w:rPr>
+          <w:b/>
+        </w:rPr>
+        <w:t>–</w:t>
+      </w:r>
+      <w:r>
+        <w:rPr>
+          <w:b/>
+        </w:rPr>
+        <w:t xml:space="preserve"> 2</w:t>
+      </w:r>
+      <w:r>
+        <w:rPr>
+          <w:b/>
+        </w:rPr>
+        <w:t xml:space="preserve"> SP</w:t>
+      </w:r>
+      <w:r>
+        <w:rPr>
+          <w:b/>
+        </w:rPr>
+        <w:t xml:space="preserve"> - Jesús</w:t>
       </w:r>
     </w:p>
     <w:p>
@@ -523,11 +1900,11 @@
       </w:pPr>
       <w:proofErr w:type="spellStart"/>
       <w:r>
-        <w:t>Username</w:t>
+        <w:t>Admin</w:t>
       </w:r>
       <w:proofErr w:type="spellEnd"/>
       <w:r>
-        <w:t>: quitar restricción mínima de 5 caracteres (si es posible).</w:t>
+        <w:t>.</w:t>
       </w:r>
     </w:p>
     <w:p>
@@ -539,7 +1916,7 @@
         </w:numPr>
       </w:pPr>
       <w:r>
-        <w:t>Cambiar patrón de teléfonos.</w:t>
+        <w:t>Provincias.</w:t>
       </w:r>
     </w:p>
     <w:p>
@@ -551,26 +1928,56 @@
         </w:numPr>
       </w:pPr>
       <w:r>
-        <w:t>Escuela: poner tipo escuela y tipo enseñanza en español (o que se pinte en español).</w:t>
-      </w:r>
-    </w:p>
-    <w:p>
-      <w:pPr>
-        <w:pStyle w:val="Sinespaciado"/>
-      </w:pPr>
-    </w:p>
-    <w:p>
-      <w:pPr>
-        <w:pStyle w:val="Sinespaciado"/>
-        <w:rPr>
-          <w:b/>
-        </w:rPr>
-      </w:pPr>
-      <w:r>
-        <w:rPr>
-          <w:b/>
-        </w:rPr>
-        <w:t>ÉPICA FRONT:</w:t>
+        <w:t>Licencias básicas.</w:t>
+      </w:r>
+    </w:p>
+    <w:p>
+      <w:pPr>
+        <w:pStyle w:val="Sinespaciado"/>
+        <w:numPr>
+          <w:ilvl w:val="1"/>
+          <w:numId w:val="19"/>
+        </w:numPr>
+      </w:pPr>
+      <w:proofErr w:type="spellStart"/>
+      <w:r>
+        <w:t>ElementPrices</w:t>
+      </w:r>
+      <w:proofErr w:type="spellEnd"/>
+      <w:r>
+        <w:t>.</w:t>
+      </w:r>
+    </w:p>
+    <w:p>
+      <w:pPr>
+        <w:pStyle w:val="Sinespaciado"/>
+        <w:numPr>
+          <w:ilvl w:val="1"/>
+          <w:numId w:val="19"/>
+        </w:numPr>
+      </w:pPr>
+      <w:r>
+        <w:t xml:space="preserve">Default </w:t>
+      </w:r>
+      <w:proofErr w:type="spellStart"/>
+      <w:r>
+        <w:t>Subjects</w:t>
+      </w:r>
+      <w:proofErr w:type="spellEnd"/>
+      <w:r>
+        <w:t>.</w:t>
+      </w:r>
+    </w:p>
+    <w:p>
+      <w:pPr>
+        <w:pStyle w:val="Sinespaciado"/>
+        <w:numPr>
+          <w:ilvl w:val="1"/>
+          <w:numId w:val="19"/>
+        </w:numPr>
+      </w:pPr>
+      <w:r>
+        <w:t>Ejercicios.</w:t>
       </w:r>
     </w:p>
     <w:p>
@@ -580,23 +1987,129 @@
           <w:ilvl w:val="0"/>
           <w:numId w:val="19"/>
         </w:numPr>
-      </w:pPr>
-      <w:r>
-        <w:t>Navegabilidad</w:t>
-      </w:r>
-      <w:r>
-        <w:t xml:space="preserve"> (</w:t>
-      </w:r>
+        <w:rPr>
+          <w:highlight w:val="green"/>
+        </w:rPr>
+      </w:pPr>
+      <w:r>
+        <w:rPr>
+          <w:highlight w:val="green"/>
+        </w:rPr>
+        <w:t>Cambios modelos:</w:t>
+      </w:r>
+      <w:r>
+        <w:rPr>
+          <w:highlight w:val="green"/>
+        </w:rPr>
+        <w:t xml:space="preserve"> </w:t>
+      </w:r>
+      <w:r>
+        <w:rPr>
+          <w:b/>
+        </w:rPr>
+        <w:t>–</w:t>
+      </w:r>
+      <w:r>
+        <w:rPr>
+          <w:b/>
+        </w:rPr>
+        <w:t xml:space="preserve"> 2</w:t>
+      </w:r>
+      <w:r>
+        <w:rPr>
+          <w:b/>
+        </w:rPr>
+        <w:t xml:space="preserve"> SP</w:t>
+      </w:r>
+      <w:r>
+        <w:rPr>
+          <w:b/>
+        </w:rPr>
+        <w:t xml:space="preserve"> - Álvaro</w:t>
+      </w:r>
+    </w:p>
+    <w:p>
+      <w:pPr>
+        <w:pStyle w:val="Sinespaciado"/>
+        <w:numPr>
+          <w:ilvl w:val="1"/>
+          <w:numId w:val="19"/>
+        </w:numPr>
+      </w:pPr>
       <w:proofErr w:type="spellStart"/>
       <w:r>
-        <w:t>Navbar</w:t>
+        <w:t>Username</w:t>
       </w:r>
       <w:proofErr w:type="spellEnd"/>
       <w:r>
-        <w:t>)</w:t>
-      </w:r>
-      <w:r>
-        <w:t>.</w:t>
+        <w:t>: quitar restricción mínima de 5 caracteres (si es posible).</w:t>
+      </w:r>
+    </w:p>
+    <w:p>
+      <w:pPr>
+        <w:pStyle w:val="Sinespaciado"/>
+        <w:numPr>
+          <w:ilvl w:val="1"/>
+          <w:numId w:val="19"/>
+        </w:numPr>
+      </w:pPr>
+      <w:r>
+        <w:t>Cambiar patrón de teléfonos.</w:t>
+      </w:r>
+    </w:p>
+    <w:p>
+      <w:pPr>
+        <w:pStyle w:val="Sinespaciado"/>
+        <w:numPr>
+          <w:ilvl w:val="1"/>
+          <w:numId w:val="19"/>
+        </w:numPr>
+      </w:pPr>
+      <w:r>
+        <w:t>Escuela: poner tipo escuela y tipo enseñanza en español (o que se pinte en español).</w:t>
+      </w:r>
+    </w:p>
+    <w:p>
+      <w:pPr>
+        <w:pStyle w:val="Sinespaciado"/>
+        <w:numPr>
+          <w:ilvl w:val="1"/>
+          <w:numId w:val="19"/>
+        </w:numPr>
+      </w:pPr>
+      <w:r>
+        <w:t>Cambiar modelos en inglés.</w:t>
+      </w:r>
+    </w:p>
+    <w:p>
+      <w:pPr>
+        <w:pStyle w:val="Sinespaciado"/>
+        <w:numPr>
+          <w:ilvl w:val="1"/>
+          <w:numId w:val="19"/>
+        </w:numPr>
+      </w:pPr>
+      <w:r>
+        <w:t>Nombre licencias básicas: Básica, Media, Grande.</w:t>
+      </w:r>
+    </w:p>
+    <w:p>
+      <w:pPr>
+        <w:pStyle w:val="Sinespaciado"/>
+      </w:pPr>
+    </w:p>
+    <w:p>
+      <w:pPr>
+        <w:pStyle w:val="Sinespaciado"/>
+        <w:rPr>
+          <w:b/>
+        </w:rPr>
+      </w:pPr>
+      <w:r>
+        <w:rPr>
+          <w:b/>
+        </w:rPr>
+        <w:t>ÉPICA FRONT:</w:t>
       </w:r>
     </w:p>
     <w:p>
@@ -606,15 +2119,69 @@
           <w:ilvl w:val="0"/>
           <w:numId w:val="19"/>
         </w:numPr>
-      </w:pPr>
-      <w:r>
-        <w:t>Modificación</w:t>
-      </w:r>
-      <w:r>
-        <w:t xml:space="preserve"> y estandarización diseño</w:t>
-      </w:r>
-      <w:r>
-        <w:t xml:space="preserve"> listados.</w:t>
+        <w:rPr>
+          <w:highlight w:val="green"/>
+        </w:rPr>
+      </w:pPr>
+      <w:r>
+        <w:rPr>
+          <w:highlight w:val="green"/>
+        </w:rPr>
+        <w:t>Actualizar contenido página principal.</w:t>
+      </w:r>
+      <w:r>
+        <w:rPr>
+          <w:highlight w:val="green"/>
+        </w:rPr>
+        <w:t xml:space="preserve"> </w:t>
+      </w:r>
+      <w:r>
+        <w:rPr>
+          <w:b/>
+        </w:rPr>
+        <w:t>–</w:t>
+      </w:r>
+      <w:r>
+        <w:rPr>
+          <w:b/>
+        </w:rPr>
+        <w:t xml:space="preserve"> </w:t>
+      </w:r>
+      <w:r>
+        <w:rPr>
+          <w:b/>
+        </w:rPr>
+        <w:t>1</w:t>
+      </w:r>
+      <w:r>
+        <w:rPr>
+          <w:b/>
+        </w:rPr>
+        <w:t xml:space="preserve"> SP</w:t>
+      </w:r>
+      <w:r>
+        <w:rPr>
+          <w:b/>
+        </w:rPr>
+        <w:t xml:space="preserve"> </w:t>
+      </w:r>
+      <w:r>
+        <w:rPr>
+          <w:b/>
+        </w:rPr>
+        <w:t>–</w:t>
+      </w:r>
+      <w:r>
+        <w:rPr>
+          <w:b/>
+        </w:rPr>
+        <w:t xml:space="preserve"> Álvaro</w:t>
+      </w:r>
+      <w:r>
+        <w:rPr>
+          <w:b/>
+        </w:rPr>
+        <w:t xml:space="preserve"> D.</w:t>
       </w:r>
     </w:p>
     <w:p>
@@ -624,15 +2191,51 @@
           <w:ilvl w:val="0"/>
           <w:numId w:val="19"/>
         </w:numPr>
-      </w:pPr>
-      <w:r>
-        <w:t xml:space="preserve">Modificación </w:t>
-      </w:r>
-      <w:r>
-        <w:t xml:space="preserve">y estandarización diseño </w:t>
-      </w:r>
-      <w:r>
-        <w:t>formularios.</w:t>
+        <w:rPr>
+          <w:highlight w:val="cyan"/>
+        </w:rPr>
+      </w:pPr>
+      <w:r>
+        <w:rPr>
+          <w:highlight w:val="cyan"/>
+        </w:rPr>
+        <w:t>Video promocional página principal.</w:t>
+      </w:r>
+      <w:r>
+        <w:rPr>
+          <w:highlight w:val="cyan"/>
+        </w:rPr>
+        <w:t xml:space="preserve"> </w:t>
+      </w:r>
+      <w:r>
+        <w:rPr>
+          <w:b/>
+        </w:rPr>
+        <w:t>–</w:t>
+      </w:r>
+      <w:r>
+        <w:rPr>
+          <w:b/>
+        </w:rPr>
+        <w:t xml:space="preserve"> </w:t>
+      </w:r>
+      <w:r>
+        <w:rPr>
+          <w:b/>
+        </w:rPr>
+        <w:t>5</w:t>
+      </w:r>
+      <w:r>
+        <w:rPr>
+          <w:b/>
+        </w:rPr>
+        <w:t xml:space="preserve"> SP</w:t>
+      </w:r>
+      <w:r>
+        <w:rPr>
+          <w:b/>
+        </w:rPr>
+        <w:t xml:space="preserve"> </w:t>
       </w:r>
     </w:p>
     <w:p>
@@ -642,9 +2245,1218 @@
           <w:ilvl w:val="1"/>
           <w:numId w:val="19"/>
         </w:numPr>
-      </w:pPr>
-      <w:r>
+        <w:rPr>
+          <w:highlight w:val="cyan"/>
+        </w:rPr>
+      </w:pPr>
+      <w:r>
+        <w:rPr>
+          <w:highlight w:val="cyan"/>
+        </w:rPr>
+        <w:t>Idea</w:t>
+      </w:r>
+      <w:r>
+        <w:rPr>
+          <w:b/>
+          <w:highlight w:val="cyan"/>
+        </w:rPr>
+        <w:t>.</w:t>
+      </w:r>
+      <w:r>
+        <w:rPr>
+          <w:b/>
+        </w:rPr>
+        <w:t xml:space="preserve"> - 1 SP </w:t>
+      </w:r>
+      <w:r>
+        <w:rPr>
+          <w:b/>
+        </w:rPr>
+        <w:t xml:space="preserve">– </w:t>
+      </w:r>
+      <w:r>
+        <w:rPr>
+          <w:b/>
+        </w:rPr>
+        <w:t>Álvaro</w:t>
+      </w:r>
+    </w:p>
+    <w:p>
+      <w:pPr>
+        <w:pStyle w:val="Sinespaciado"/>
+        <w:numPr>
+          <w:ilvl w:val="1"/>
+          <w:numId w:val="19"/>
+        </w:numPr>
+        <w:rPr>
+          <w:highlight w:val="cyan"/>
+        </w:rPr>
+      </w:pPr>
+      <w:r>
+        <w:rPr>
+          <w:highlight w:val="cyan"/>
+        </w:rPr>
+        <w:t>Creación.</w:t>
+      </w:r>
+      <w:r>
+        <w:rPr>
+          <w:highlight w:val="cyan"/>
+        </w:rPr>
+        <w:t xml:space="preserve"> </w:t>
+      </w:r>
+      <w:r>
+        <w:t xml:space="preserve"> </w:t>
+      </w:r>
+    </w:p>
+    <w:p>
+      <w:pPr>
+        <w:pStyle w:val="Sinespaciado"/>
+        <w:numPr>
+          <w:ilvl w:val="2"/>
+          <w:numId w:val="19"/>
+        </w:numPr>
+        <w:rPr>
+          <w:highlight w:val="cyan"/>
+        </w:rPr>
+      </w:pPr>
+      <w:r>
+        <w:t xml:space="preserve">Vídeos. </w:t>
+      </w:r>
+      <w:r>
+        <w:rPr>
+          <w:b/>
+        </w:rPr>
+        <w:t>– 1 SP - Jesús</w:t>
+      </w:r>
+    </w:p>
+    <w:p>
+      <w:pPr>
+        <w:pStyle w:val="Sinespaciado"/>
+        <w:numPr>
+          <w:ilvl w:val="2"/>
+          <w:numId w:val="19"/>
+        </w:numPr>
+        <w:rPr>
+          <w:highlight w:val="cyan"/>
+        </w:rPr>
+      </w:pPr>
+      <w:r>
+        <w:t xml:space="preserve">Sonido. – </w:t>
+      </w:r>
+      <w:r>
+        <w:rPr>
+          <w:b/>
+        </w:rPr>
+        <w:t>1</w:t>
+      </w:r>
+      <w:r>
+        <w:rPr>
+          <w:b/>
+        </w:rPr>
+        <w:t xml:space="preserve"> SP </w:t>
+      </w:r>
+      <w:r>
+        <w:rPr>
+          <w:b/>
+        </w:rPr>
+        <w:t>–</w:t>
+      </w:r>
+      <w:r>
+        <w:rPr>
+          <w:b/>
+        </w:rPr>
+        <w:t xml:space="preserve"> </w:t>
+      </w:r>
+      <w:r>
+        <w:rPr>
+          <w:b/>
+        </w:rPr>
+        <w:t>Álvaro</w:t>
+      </w:r>
+      <w:r>
+        <w:rPr>
+          <w:b/>
+        </w:rPr>
+        <w:t xml:space="preserve"> D.</w:t>
+      </w:r>
+    </w:p>
+    <w:p>
+      <w:pPr>
+        <w:pStyle w:val="Sinespaciado"/>
+        <w:numPr>
+          <w:ilvl w:val="1"/>
+          <w:numId w:val="19"/>
+        </w:numPr>
+        <w:rPr>
+          <w:highlight w:val="cyan"/>
+        </w:rPr>
+      </w:pPr>
+      <w:r>
+        <w:rPr>
+          <w:highlight w:val="cyan"/>
+        </w:rPr>
+        <w:t>Inserción.</w:t>
+      </w:r>
+      <w:r>
+        <w:rPr>
+          <w:highlight w:val="cyan"/>
+        </w:rPr>
+        <w:t xml:space="preserve"> </w:t>
+      </w:r>
+      <w:r>
+        <w:rPr>
+          <w:b/>
+        </w:rPr>
+        <w:t xml:space="preserve">– 2 </w:t>
+      </w:r>
+      <w:r>
+        <w:rPr>
+          <w:b/>
+        </w:rPr>
+        <w:t>SP - Jesús</w:t>
+      </w:r>
+    </w:p>
+    <w:p>
+      <w:pPr>
+        <w:pStyle w:val="Sinespaciado"/>
+        <w:numPr>
+          <w:ilvl w:val="0"/>
+          <w:numId w:val="19"/>
+        </w:numPr>
+        <w:rPr>
+          <w:highlight w:val="yellow"/>
+        </w:rPr>
+      </w:pPr>
+      <w:r>
+        <w:rPr>
+          <w:highlight w:val="yellow"/>
+        </w:rPr>
+        <w:t>Navegabilidad (</w:t>
+      </w:r>
+      <w:proofErr w:type="spellStart"/>
+      <w:r>
+        <w:rPr>
+          <w:highlight w:val="yellow"/>
+        </w:rPr>
+        <w:t>Navbar</w:t>
+      </w:r>
+      <w:proofErr w:type="spellEnd"/>
+      <w:r>
+        <w:rPr>
+          <w:highlight w:val="yellow"/>
+        </w:rPr>
+        <w:t>)</w:t>
+      </w:r>
+      <w:r>
+        <w:rPr>
+          <w:highlight w:val="yellow"/>
+        </w:rPr>
+        <w:t>.</w:t>
+      </w:r>
+      <w:r>
+        <w:rPr>
+          <w:highlight w:val="yellow"/>
+        </w:rPr>
+        <w:t xml:space="preserve"> </w:t>
+      </w:r>
+      <w:r>
+        <w:rPr>
+          <w:b/>
+        </w:rPr>
+        <w:t>–</w:t>
+      </w:r>
+      <w:r>
+        <w:rPr>
+          <w:b/>
+        </w:rPr>
+        <w:t xml:space="preserve"> </w:t>
+      </w:r>
+      <w:r>
+        <w:rPr>
+          <w:b/>
+        </w:rPr>
+        <w:t>6</w:t>
+      </w:r>
+      <w:r>
+        <w:rPr>
+          <w:b/>
+        </w:rPr>
+        <w:t xml:space="preserve"> SP</w:t>
+      </w:r>
+      <w:r>
+        <w:rPr>
+          <w:b/>
+        </w:rPr>
+        <w:t xml:space="preserve"> – Ale G.</w:t>
+      </w:r>
+    </w:p>
+    <w:p>
+      <w:pPr>
+        <w:pStyle w:val="Sinespaciado"/>
+        <w:numPr>
+          <w:ilvl w:val="1"/>
+          <w:numId w:val="19"/>
+        </w:numPr>
+        <w:rPr>
+          <w:highlight w:val="yellow"/>
+        </w:rPr>
+      </w:pPr>
+      <w:r>
+        <w:rPr>
+          <w:highlight w:val="yellow"/>
+        </w:rPr>
+        <w:t>Mejora diseño (fijo, letra…).</w:t>
+      </w:r>
+    </w:p>
+    <w:p>
+      <w:pPr>
+        <w:pStyle w:val="Sinespaciado"/>
+        <w:numPr>
+          <w:ilvl w:val="1"/>
+          <w:numId w:val="19"/>
+        </w:numPr>
+        <w:rPr>
+          <w:highlight w:val="yellow"/>
+        </w:rPr>
+      </w:pPr>
+      <w:r>
+        <w:rPr>
+          <w:highlight w:val="yellow"/>
+        </w:rPr>
+        <w:t>Navegación.</w:t>
+      </w:r>
+    </w:p>
+    <w:p>
+      <w:pPr>
+        <w:pStyle w:val="Sinespaciado"/>
+        <w:numPr>
+          <w:ilvl w:val="0"/>
+          <w:numId w:val="19"/>
+        </w:numPr>
+        <w:rPr>
+          <w:highlight w:val="yellow"/>
+        </w:rPr>
+      </w:pPr>
+      <w:r>
+        <w:rPr>
+          <w:highlight w:val="yellow"/>
+        </w:rPr>
+        <w:t>Modificación</w:t>
+      </w:r>
+      <w:r>
+        <w:rPr>
+          <w:highlight w:val="yellow"/>
+        </w:rPr>
+        <w:t xml:space="preserve"> y estandarización diseño</w:t>
+      </w:r>
+      <w:r>
+        <w:rPr>
+          <w:highlight w:val="yellow"/>
+        </w:rPr>
+        <w:t xml:space="preserve"> listados.</w:t>
+      </w:r>
+      <w:r>
+        <w:rPr>
+          <w:highlight w:val="yellow"/>
+        </w:rPr>
+        <w:t xml:space="preserve"> </w:t>
+      </w:r>
+      <w:r>
+        <w:rPr>
+          <w:b/>
+        </w:rPr>
+        <w:t>–</w:t>
+      </w:r>
+      <w:r>
+        <w:rPr>
+          <w:b/>
+        </w:rPr>
+        <w:t xml:space="preserve"> </w:t>
+      </w:r>
+      <w:r>
+        <w:rPr>
+          <w:b/>
+        </w:rPr>
+        <w:t>3</w:t>
+      </w:r>
+      <w:r>
+        <w:rPr>
+          <w:b/>
+        </w:rPr>
+        <w:t xml:space="preserve"> SP</w:t>
+      </w:r>
+      <w:r>
+        <w:rPr>
+          <w:b/>
+        </w:rPr>
+        <w:t xml:space="preserve"> – Ale G.</w:t>
+      </w:r>
+    </w:p>
+    <w:p>
+      <w:pPr>
+        <w:pStyle w:val="Sinespaciado"/>
+        <w:numPr>
+          <w:ilvl w:val="0"/>
+          <w:numId w:val="19"/>
+        </w:numPr>
+        <w:rPr>
+          <w:highlight w:val="yellow"/>
+        </w:rPr>
+      </w:pPr>
+      <w:r>
+        <w:rPr>
+          <w:highlight w:val="yellow"/>
+        </w:rPr>
+        <w:t>Formularios.</w:t>
+      </w:r>
+    </w:p>
+    <w:p>
+      <w:pPr>
+        <w:pStyle w:val="Sinespaciado"/>
+        <w:numPr>
+          <w:ilvl w:val="1"/>
+          <w:numId w:val="19"/>
+        </w:numPr>
+        <w:rPr>
+          <w:highlight w:val="yellow"/>
+        </w:rPr>
+      </w:pPr>
+      <w:r>
+        <w:rPr>
+          <w:highlight w:val="yellow"/>
+        </w:rPr>
+        <w:t>Diseño y estandarización</w:t>
+      </w:r>
+      <w:r>
+        <w:rPr>
+          <w:highlight w:val="yellow"/>
+        </w:rPr>
+        <w:t>.</w:t>
+      </w:r>
+      <w:r>
+        <w:rPr>
+          <w:b/>
+        </w:rPr>
+        <w:t xml:space="preserve"> </w:t>
+      </w:r>
+      <w:r>
+        <w:rPr>
+          <w:b/>
+        </w:rPr>
+        <w:t>–</w:t>
+      </w:r>
+      <w:r>
+        <w:rPr>
+          <w:b/>
+        </w:rPr>
+        <w:t xml:space="preserve"> </w:t>
+      </w:r>
+      <w:r>
+        <w:rPr>
+          <w:b/>
+        </w:rPr>
+        <w:t>3</w:t>
+      </w:r>
+      <w:r>
+        <w:rPr>
+          <w:b/>
+        </w:rPr>
+        <w:t xml:space="preserve"> SP</w:t>
+      </w:r>
+      <w:r>
+        <w:rPr>
+          <w:b/>
+        </w:rPr>
+        <w:t xml:space="preserve"> – Ale G.</w:t>
+      </w:r>
+    </w:p>
+    <w:p>
+      <w:pPr>
+        <w:pStyle w:val="Sinespaciado"/>
+        <w:numPr>
+          <w:ilvl w:val="1"/>
+          <w:numId w:val="19"/>
+        </w:numPr>
+        <w:rPr>
+          <w:highlight w:val="yellow"/>
+        </w:rPr>
+      </w:pPr>
+      <w:r>
+        <w:rPr>
+          <w:highlight w:val="yellow"/>
+        </w:rPr>
         <w:t>Validación de errores debe resaltar el input en rojo (más allá de los mensajes mostrados).</w:t>
+      </w:r>
+      <w:r>
+        <w:rPr>
+          <w:b/>
+        </w:rPr>
+        <w:t xml:space="preserve"> </w:t>
+      </w:r>
+      <w:r>
+        <w:rPr>
+          <w:b/>
+        </w:rPr>
+        <w:t>–</w:t>
+      </w:r>
+      <w:r>
+        <w:rPr>
+          <w:b/>
+        </w:rPr>
+        <w:t xml:space="preserve"> 2</w:t>
+      </w:r>
+      <w:r>
+        <w:rPr>
+          <w:b/>
+        </w:rPr>
+        <w:t xml:space="preserve"> SP</w:t>
+      </w:r>
+      <w:r>
+        <w:rPr>
+          <w:b/>
+        </w:rPr>
+        <w:t xml:space="preserve"> – Ale G.</w:t>
+      </w:r>
+    </w:p>
+    <w:p>
+      <w:pPr>
+        <w:pStyle w:val="Sinespaciado"/>
+        <w:numPr>
+          <w:ilvl w:val="0"/>
+          <w:numId w:val="19"/>
+        </w:numPr>
+        <w:rPr>
+          <w:highlight w:val="yellow"/>
+        </w:rPr>
+      </w:pPr>
+      <w:r>
+        <w:rPr>
+          <w:highlight w:val="yellow"/>
+        </w:rPr>
+        <w:t>Mejorar diseño notebook.</w:t>
+      </w:r>
+      <w:r>
+        <w:rPr>
+          <w:highlight w:val="yellow"/>
+        </w:rPr>
+        <w:t xml:space="preserve"> </w:t>
+      </w:r>
+      <w:r>
+        <w:rPr>
+          <w:b/>
+        </w:rPr>
+        <w:t>–</w:t>
+      </w:r>
+      <w:r>
+        <w:rPr>
+          <w:b/>
+        </w:rPr>
+        <w:t xml:space="preserve"> </w:t>
+      </w:r>
+      <w:r>
+        <w:rPr>
+          <w:b/>
+        </w:rPr>
+        <w:t>3</w:t>
+      </w:r>
+      <w:r>
+        <w:rPr>
+          <w:b/>
+        </w:rPr>
+        <w:t xml:space="preserve"> SP</w:t>
+      </w:r>
+      <w:r>
+        <w:rPr>
+          <w:b/>
+        </w:rPr>
+        <w:t xml:space="preserve"> – Ale G.</w:t>
+      </w:r>
+    </w:p>
+    <w:p>
+      <w:pPr>
+        <w:pStyle w:val="Sinespaciado"/>
+        <w:numPr>
+          <w:ilvl w:val="0"/>
+          <w:numId w:val="19"/>
+        </w:numPr>
+      </w:pPr>
+      <w:r>
+        <w:rPr>
+          <w:shd w:val="clear" w:color="auto" w:fill="FFFF00"/>
+        </w:rPr>
+        <w:t>Diseño pantalla pagos.</w:t>
+      </w:r>
+    </w:p>
+    <w:p>
+      <w:pPr>
+        <w:pStyle w:val="Sinespaciado"/>
+        <w:numPr>
+          <w:ilvl w:val="1"/>
+          <w:numId w:val="19"/>
+        </w:numPr>
+      </w:pPr>
+      <w:r>
+        <w:rPr>
+          <w:shd w:val="clear" w:color="auto" w:fill="FFFF00"/>
+        </w:rPr>
+        <w:t>Pago licencia</w:t>
+      </w:r>
+      <w:r>
+        <w:t xml:space="preserve">. – </w:t>
+      </w:r>
+      <w:r>
+        <w:rPr>
+          <w:b/>
+        </w:rPr>
+        <w:t>2 SP</w:t>
+      </w:r>
+      <w:r>
+        <w:rPr>
+          <w:b/>
+        </w:rPr>
+        <w:t xml:space="preserve"> Álvaro</w:t>
+      </w:r>
+    </w:p>
+    <w:p>
+      <w:pPr>
+        <w:pStyle w:val="Sinespaciado"/>
+        <w:numPr>
+          <w:ilvl w:val="1"/>
+          <w:numId w:val="19"/>
+        </w:numPr>
+      </w:pPr>
+      <w:r>
+        <w:rPr>
+          <w:shd w:val="clear" w:color="auto" w:fill="FFFF00"/>
+        </w:rPr>
+        <w:lastRenderedPageBreak/>
+        <w:t>Pago ejercicio</w:t>
+      </w:r>
+      <w:r>
+        <w:t xml:space="preserve">. – </w:t>
+      </w:r>
+      <w:r>
+        <w:rPr>
+          <w:b/>
+        </w:rPr>
+        <w:t>2 SP</w:t>
+      </w:r>
+      <w:r>
+        <w:rPr>
+          <w:b/>
+        </w:rPr>
+        <w:t xml:space="preserve"> Álvaro</w:t>
+      </w:r>
+    </w:p>
+    <w:p>
+      <w:pPr>
+        <w:pStyle w:val="Sinespaciado"/>
+        <w:rPr>
+          <w:b/>
+        </w:rPr>
+      </w:pPr>
+      <w:r>
+        <w:rPr>
+          <w:b/>
+        </w:rPr>
+        <w:t xml:space="preserve">ÉPICA </w:t>
+      </w:r>
+      <w:r>
+        <w:rPr>
+          <w:b/>
+        </w:rPr>
+        <w:t>PUBLICIDAD</w:t>
+      </w:r>
+      <w:r>
+        <w:rPr>
+          <w:b/>
+        </w:rPr>
+        <w:t>:</w:t>
+      </w:r>
+    </w:p>
+    <w:p>
+      <w:pPr>
+        <w:pStyle w:val="Sinespaciado"/>
+        <w:numPr>
+          <w:ilvl w:val="0"/>
+          <w:numId w:val="19"/>
+        </w:numPr>
+        <w:rPr>
+          <w:highlight w:val="cyan"/>
+        </w:rPr>
+      </w:pPr>
+      <w:r>
+        <w:rPr>
+          <w:highlight w:val="cyan"/>
+        </w:rPr>
+        <w:t>Publicidad por redes sociales.</w:t>
+      </w:r>
+      <w:r>
+        <w:rPr>
+          <w:highlight w:val="cyan"/>
+        </w:rPr>
+        <w:t xml:space="preserve"> </w:t>
+      </w:r>
+      <w:r>
+        <w:rPr>
+          <w:b/>
+        </w:rPr>
+        <w:t>–</w:t>
+      </w:r>
+      <w:r>
+        <w:rPr>
+          <w:b/>
+        </w:rPr>
+        <w:t xml:space="preserve"> </w:t>
+      </w:r>
+      <w:r>
+        <w:rPr>
+          <w:b/>
+        </w:rPr>
+        <w:t>1</w:t>
+      </w:r>
+      <w:r>
+        <w:rPr>
+          <w:b/>
+        </w:rPr>
+        <w:t xml:space="preserve"> SP</w:t>
+      </w:r>
+      <w:r>
+        <w:rPr>
+          <w:b/>
+        </w:rPr>
+        <w:t xml:space="preserve"> –</w:t>
+      </w:r>
+      <w:r>
+        <w:rPr>
+          <w:b/>
+        </w:rPr>
+        <w:t xml:space="preserve"> Álvaro</w:t>
+      </w:r>
+    </w:p>
+    <w:p>
+      <w:pPr>
+        <w:pStyle w:val="Sinespaciado"/>
+      </w:pPr>
+    </w:p>
+    <w:p>
+      <w:pPr>
+        <w:pStyle w:val="Sinespaciado"/>
+        <w:rPr>
+          <w:b/>
+        </w:rPr>
+      </w:pPr>
+      <w:r>
+        <w:rPr>
+          <w:b/>
+        </w:rPr>
+        <w:t>EPICA PRESENTACIÓN:</w:t>
+      </w:r>
+    </w:p>
+    <w:p>
+      <w:pPr>
+        <w:pStyle w:val="Sinespaciado"/>
+        <w:numPr>
+          <w:ilvl w:val="0"/>
+          <w:numId w:val="19"/>
+        </w:numPr>
+        <w:rPr>
+          <w:highlight w:val="yellow"/>
+        </w:rPr>
+      </w:pPr>
+      <w:r>
+        <w:rPr>
+          <w:highlight w:val="yellow"/>
+        </w:rPr>
+        <w:t>Presentaciones:</w:t>
+      </w:r>
+      <w:r>
+        <w:rPr>
+          <w:highlight w:val="yellow"/>
+        </w:rPr>
+        <w:t xml:space="preserve"> </w:t>
+      </w:r>
+    </w:p>
+    <w:p>
+      <w:pPr>
+        <w:pStyle w:val="Sinespaciado"/>
+        <w:numPr>
+          <w:ilvl w:val="1"/>
+          <w:numId w:val="19"/>
+        </w:numPr>
+        <w:rPr>
+          <w:highlight w:val="yellow"/>
+        </w:rPr>
+      </w:pPr>
+      <w:r>
+        <w:rPr>
+          <w:highlight w:val="yellow"/>
+        </w:rPr>
+        <w:t>Semana  1</w:t>
+      </w:r>
+      <w:r>
+        <w:t xml:space="preserve"> </w:t>
+      </w:r>
+      <w:r>
+        <w:rPr>
+          <w:b/>
+        </w:rPr>
+        <w:t>–</w:t>
+      </w:r>
+      <w:r>
+        <w:rPr>
+          <w:b/>
+        </w:rPr>
+        <w:t xml:space="preserve"> </w:t>
+      </w:r>
+      <w:r>
+        <w:rPr>
+          <w:b/>
+        </w:rPr>
+        <w:t>5</w:t>
+      </w:r>
+      <w:r>
+        <w:rPr>
+          <w:b/>
+        </w:rPr>
+        <w:t xml:space="preserve"> SP</w:t>
+      </w:r>
+      <w:r>
+        <w:rPr>
+          <w:b/>
+        </w:rPr>
+        <w:t xml:space="preserve"> </w:t>
+      </w:r>
+      <w:r>
+        <w:rPr>
+          <w:b/>
+        </w:rPr>
+        <w:t xml:space="preserve"> – Álvaro D.</w:t>
+      </w:r>
+    </w:p>
+    <w:p>
+      <w:pPr>
+        <w:pStyle w:val="Sinespaciado"/>
+        <w:numPr>
+          <w:ilvl w:val="1"/>
+          <w:numId w:val="19"/>
+        </w:numPr>
+        <w:rPr>
+          <w:highlight w:val="yellow"/>
+        </w:rPr>
+      </w:pPr>
+      <w:r>
+        <w:rPr>
+          <w:highlight w:val="yellow"/>
+        </w:rPr>
+        <w:t>Semana  2</w:t>
+      </w:r>
+      <w:r>
+        <w:t xml:space="preserve"> </w:t>
+      </w:r>
+      <w:r>
+        <w:rPr>
+          <w:b/>
+        </w:rPr>
+        <w:t>–</w:t>
+      </w:r>
+      <w:r>
+        <w:rPr>
+          <w:b/>
+        </w:rPr>
+        <w:t xml:space="preserve"> </w:t>
+      </w:r>
+      <w:r>
+        <w:rPr>
+          <w:b/>
+        </w:rPr>
+        <w:t>5</w:t>
+      </w:r>
+      <w:r>
+        <w:rPr>
+          <w:b/>
+        </w:rPr>
+        <w:t xml:space="preserve"> SP</w:t>
+      </w:r>
+      <w:r>
+        <w:rPr>
+          <w:b/>
+        </w:rPr>
+        <w:t xml:space="preserve"> – Álvaro D.</w:t>
+      </w:r>
+    </w:p>
+    <w:p>
+      <w:pPr>
+        <w:pStyle w:val="Sinespaciado"/>
+        <w:numPr>
+          <w:ilvl w:val="0"/>
+          <w:numId w:val="19"/>
+        </w:numPr>
+        <w:rPr>
+          <w:highlight w:val="yellow"/>
+        </w:rPr>
+      </w:pPr>
+      <w:r>
+        <w:rPr>
+          <w:highlight w:val="yellow"/>
+        </w:rPr>
+        <w:t>Informes de mejora:</w:t>
+      </w:r>
+    </w:p>
+    <w:p>
+      <w:pPr>
+        <w:pStyle w:val="Sinespaciado"/>
+        <w:numPr>
+          <w:ilvl w:val="1"/>
+          <w:numId w:val="19"/>
+        </w:numPr>
+        <w:rPr>
+          <w:highlight w:val="yellow"/>
+        </w:rPr>
+      </w:pPr>
+      <w:r>
+        <w:rPr>
+          <w:highlight w:val="yellow"/>
+        </w:rPr>
+        <w:t>Semana  1</w:t>
+      </w:r>
+      <w:r>
+        <w:t xml:space="preserve"> </w:t>
+      </w:r>
+      <w:r>
+        <w:rPr>
+          <w:b/>
+        </w:rPr>
+        <w:t>–</w:t>
+      </w:r>
+      <w:r>
+        <w:rPr>
+          <w:b/>
+        </w:rPr>
+        <w:t xml:space="preserve"> </w:t>
+      </w:r>
+      <w:r>
+        <w:rPr>
+          <w:b/>
+        </w:rPr>
+        <w:t>1</w:t>
+      </w:r>
+      <w:r>
+        <w:rPr>
+          <w:b/>
+        </w:rPr>
+        <w:t xml:space="preserve"> SP</w:t>
+      </w:r>
+      <w:r>
+        <w:rPr>
+          <w:b/>
+        </w:rPr>
+        <w:t xml:space="preserve"> </w:t>
+      </w:r>
+      <w:r>
+        <w:rPr>
+          <w:b/>
+        </w:rPr>
+        <w:t xml:space="preserve"> – Álvaro D.</w:t>
+      </w:r>
+    </w:p>
+    <w:p>
+      <w:pPr>
+        <w:pStyle w:val="Sinespaciado"/>
+        <w:numPr>
+          <w:ilvl w:val="1"/>
+          <w:numId w:val="19"/>
+        </w:numPr>
+        <w:rPr>
+          <w:highlight w:val="yellow"/>
+        </w:rPr>
+      </w:pPr>
+      <w:r>
+        <w:rPr>
+          <w:highlight w:val="yellow"/>
+        </w:rPr>
+        <w:t>Semana  2</w:t>
+      </w:r>
+      <w:r>
+        <w:t xml:space="preserve"> </w:t>
+      </w:r>
+      <w:r>
+        <w:rPr>
+          <w:b/>
+        </w:rPr>
+        <w:t>–</w:t>
+      </w:r>
+      <w:r>
+        <w:rPr>
+          <w:b/>
+        </w:rPr>
+        <w:t xml:space="preserve"> </w:t>
+      </w:r>
+      <w:r>
+        <w:rPr>
+          <w:b/>
+        </w:rPr>
+        <w:t>1</w:t>
+      </w:r>
+      <w:r>
+        <w:rPr>
+          <w:b/>
+        </w:rPr>
+        <w:t xml:space="preserve"> SP</w:t>
+      </w:r>
+      <w:r>
+        <w:rPr>
+          <w:b/>
+        </w:rPr>
+        <w:t xml:space="preserve"> – Álvaro D.</w:t>
+      </w:r>
+    </w:p>
+    <w:p>
+      <w:pPr>
+        <w:pStyle w:val="Sinespaciado"/>
+        <w:numPr>
+          <w:ilvl w:val="0"/>
+          <w:numId w:val="19"/>
+        </w:numPr>
+        <w:rPr>
+          <w:highlight w:val="yellow"/>
+        </w:rPr>
+      </w:pPr>
+      <w:r>
+        <w:rPr>
+          <w:highlight w:val="yellow"/>
+        </w:rPr>
+        <w:t>Montaje entrega.</w:t>
+      </w:r>
+      <w:r>
+        <w:rPr>
+          <w:b/>
+        </w:rPr>
+        <w:t xml:space="preserve"> </w:t>
+      </w:r>
+      <w:r>
+        <w:rPr>
+          <w:b/>
+        </w:rPr>
+        <w:t xml:space="preserve"> </w:t>
+      </w:r>
+      <w:r>
+        <w:rPr>
+          <w:b/>
+        </w:rPr>
+        <w:t>–</w:t>
+      </w:r>
+      <w:r>
+        <w:rPr>
+          <w:b/>
+        </w:rPr>
+        <w:t xml:space="preserve"> </w:t>
+      </w:r>
+      <w:r>
+        <w:rPr>
+          <w:b/>
+        </w:rPr>
+        <w:t>1</w:t>
+      </w:r>
+      <w:r>
+        <w:rPr>
+          <w:b/>
+        </w:rPr>
+        <w:t xml:space="preserve"> SP</w:t>
+      </w:r>
+      <w:r>
+        <w:rPr>
+          <w:b/>
+        </w:rPr>
+        <w:t xml:space="preserve"> – Álvaro D.</w:t>
+      </w:r>
+    </w:p>
+    <w:p>
+      <w:pPr>
+        <w:pStyle w:val="Sinespaciado"/>
+        <w:numPr>
+          <w:ilvl w:val="0"/>
+          <w:numId w:val="19"/>
+        </w:numPr>
+        <w:rPr>
+          <w:highlight w:val="yellow"/>
+        </w:rPr>
+      </w:pPr>
+      <w:r>
+        <w:rPr>
+          <w:highlight w:val="yellow"/>
+        </w:rPr>
+        <w:t>Demo:</w:t>
+      </w:r>
+    </w:p>
+    <w:p>
+      <w:pPr>
+        <w:pStyle w:val="Sinespaciado"/>
+        <w:numPr>
+          <w:ilvl w:val="1"/>
+          <w:numId w:val="19"/>
+        </w:numPr>
+        <w:rPr>
+          <w:highlight w:val="yellow"/>
+        </w:rPr>
+      </w:pPr>
+      <w:r>
+        <w:rPr>
+          <w:highlight w:val="yellow"/>
+        </w:rPr>
+        <w:t>Semana  1</w:t>
+      </w:r>
+      <w:r>
+        <w:rPr>
+          <w:highlight w:val="yellow"/>
+        </w:rPr>
+        <w:t xml:space="preserve"> </w:t>
+      </w:r>
+      <w:r>
+        <w:rPr>
+          <w:b/>
+        </w:rPr>
+        <w:t>–</w:t>
+      </w:r>
+      <w:r>
+        <w:rPr>
+          <w:b/>
+        </w:rPr>
+        <w:t xml:space="preserve"> 2</w:t>
+      </w:r>
+      <w:r>
+        <w:rPr>
+          <w:b/>
+        </w:rPr>
+        <w:t xml:space="preserve"> SP</w:t>
+      </w:r>
+      <w:r>
+        <w:rPr>
+          <w:b/>
+        </w:rPr>
+        <w:t xml:space="preserve"> – </w:t>
+      </w:r>
+      <w:proofErr w:type="spellStart"/>
+      <w:r>
+        <w:rPr>
+          <w:b/>
+        </w:rPr>
+        <w:t>Jesus</w:t>
+      </w:r>
+      <w:proofErr w:type="spellEnd"/>
+      <w:r>
+        <w:rPr>
+          <w:b/>
+        </w:rPr>
+        <w:t>.</w:t>
+      </w:r>
+    </w:p>
+    <w:p>
+      <w:pPr>
+        <w:pStyle w:val="Sinespaciado"/>
+        <w:numPr>
+          <w:ilvl w:val="1"/>
+          <w:numId w:val="19"/>
+        </w:numPr>
+        <w:rPr>
+          <w:highlight w:val="yellow"/>
+        </w:rPr>
+      </w:pPr>
+      <w:r>
+        <w:rPr>
+          <w:highlight w:val="yellow"/>
+        </w:rPr>
+        <w:t>Semana  2</w:t>
+      </w:r>
+      <w:r>
+        <w:rPr>
+          <w:highlight w:val="yellow"/>
+        </w:rPr>
+        <w:t xml:space="preserve"> </w:t>
+      </w:r>
+      <w:r>
+        <w:rPr>
+          <w:b/>
+        </w:rPr>
+        <w:t>–</w:t>
+      </w:r>
+      <w:r>
+        <w:rPr>
+          <w:b/>
+        </w:rPr>
+        <w:t xml:space="preserve"> 2</w:t>
+      </w:r>
+      <w:r>
+        <w:rPr>
+          <w:b/>
+        </w:rPr>
+        <w:t xml:space="preserve"> SP</w:t>
+      </w:r>
+      <w:r>
+        <w:rPr>
+          <w:b/>
+        </w:rPr>
+        <w:t xml:space="preserve"> – </w:t>
+      </w:r>
+      <w:proofErr w:type="spellStart"/>
+      <w:r>
+        <w:rPr>
+          <w:b/>
+        </w:rPr>
+        <w:t>Jesus</w:t>
+      </w:r>
+      <w:proofErr w:type="spellEnd"/>
+      <w:r>
+        <w:rPr>
+          <w:b/>
+        </w:rPr>
+        <w:t>.</w:t>
+      </w:r>
+    </w:p>
+    <w:p>
+      <w:pPr>
+        <w:pStyle w:val="Sinespaciado"/>
+        <w:rPr>
+          <w:b/>
+        </w:rPr>
+      </w:pPr>
+    </w:p>
+    <w:p>
+      <w:pPr>
+        <w:pStyle w:val="Sinespaciado"/>
+        <w:rPr>
+          <w:b/>
+        </w:rPr>
+      </w:pPr>
+      <w:r>
+        <w:rPr>
+          <w:b/>
+        </w:rPr>
+        <w:t>ÉPICA PILOTAJE:</w:t>
+      </w:r>
+    </w:p>
+    <w:p>
+      <w:pPr>
+        <w:pStyle w:val="Sinespaciado"/>
+        <w:numPr>
+          <w:ilvl w:val="0"/>
+          <w:numId w:val="19"/>
+        </w:numPr>
+        <w:rPr>
+          <w:highlight w:val="yellow"/>
+        </w:rPr>
+      </w:pPr>
+      <w:r>
+        <w:rPr>
+          <w:highlight w:val="yellow"/>
+        </w:rPr>
+        <w:t>Reuniones</w:t>
+      </w:r>
+      <w:r>
+        <w:rPr>
+          <w:b/>
+        </w:rPr>
+        <w:t xml:space="preserve"> – 5 SP – Álvaro G.</w:t>
       </w:r>
     </w:p>
     <w:sectPr>
@@ -658,8 +3470,8 @@
 </file>
 
 <file path=word/numbering.xml><?xml version="1.0" encoding="utf-8"?>
-<w:numbering xmlns:wpc="http://schemas.microsoft.com/office/word/2010/wordprocessingCanvas" xmlns:mc="http://schemas.openxmlformats.org/markup-compatibility/2006" xmlns:o="urn:schemas-microsoft-com:office:office" xmlns:r="http://schemas.openxmlformats.org/officeDocument/2006/relationships" xmlns:m="http://schemas.openxmlformats.org/officeDocument/2006/math" xmlns:v="urn:schemas-microsoft-com:vml" xmlns:wp14="http://schemas.microsoft.com/office/word/2010/wordprocessingDrawing" xmlns:wp="http://schemas.openxmlformats.org/drawingml/2006/wordprocessingDrawing" xmlns:w10="urn:schemas-microsoft-com:office:word" xmlns:w="http://schemas.openxmlformats.org/wordprocessingml/2006/main" xmlns:w14="http://schemas.microsoft.com/office/word/2010/wordml" xmlns:w15="http://schemas.microsoft.com/office/word/2012/wordml" xmlns:wpg="http://schemas.microsoft.com/office/word/2010/wordprocessingGroup" xmlns:wpi="http://schemas.microsoft.com/office/word/2010/wordprocessingInk" xmlns:wne="http://schemas.microsoft.com/office/word/2006/wordml" xmlns:wps="http://schemas.microsoft.com/office/word/2010/wordprocessingShape" mc:Ignorable="w14 w15 wp14">
-  <w:abstractNum w:abstractNumId="0" w15:restartNumberingAfterBreak="0">
+<w:numbering xmlns:wpc="http://schemas.microsoft.com/office/word/2010/wordprocessingCanvas" xmlns:mc="http://schemas.openxmlformats.org/markup-compatibility/2006" xmlns:o="urn:schemas-microsoft-com:office:office" xmlns:r="http://schemas.openxmlformats.org/officeDocument/2006/relationships" xmlns:m="http://schemas.openxmlformats.org/officeDocument/2006/math" xmlns:v="urn:schemas-microsoft-com:vml" xmlns:wp14="http://schemas.microsoft.com/office/word/2010/wordprocessingDrawing" xmlns:wp="http://schemas.openxmlformats.org/drawingml/2006/wordprocessingDrawing" xmlns:w10="urn:schemas-microsoft-com:office:word" xmlns:w="http://schemas.openxmlformats.org/wordprocessingml/2006/main" xmlns:w14="http://schemas.microsoft.com/office/word/2010/wordml" xmlns:wpg="http://schemas.microsoft.com/office/word/2010/wordprocessingGroup" xmlns:wpi="http://schemas.microsoft.com/office/word/2010/wordprocessingInk" xmlns:wne="http://schemas.microsoft.com/office/word/2006/wordml" xmlns:wps="http://schemas.microsoft.com/office/word/2010/wordprocessingShape" mc:Ignorable="w14 wp14">
+  <w:abstractNum w:abstractNumId="0">
     <w:nsid w:val="00CF3063"/>
     <w:multiLevelType w:val="hybridMultilevel"/>
     <w:tmpl w:val="9A263FF4"/>
@@ -686,7 +3498,7 @@
         <w:rFonts w:ascii="Courier New" w:hAnsi="Courier New" w:cs="Courier New" w:hint="default"/>
       </w:rPr>
     </w:lvl>
-    <w:lvl w:ilvl="2" w:tplc="0C0A0005" w:tentative="1">
+    <w:lvl w:ilvl="2" w:tplc="0C0A0005">
       <w:start w:val="1"/>
       <w:numFmt w:val="bullet"/>
       <w:lvlText w:val=""/>
@@ -771,7 +3583,7 @@
       </w:rPr>
     </w:lvl>
   </w:abstractNum>
-  <w:abstractNum w:abstractNumId="1" w15:restartNumberingAfterBreak="0">
+  <w:abstractNum w:abstractNumId="1">
     <w:nsid w:val="03F16BF0"/>
     <w:multiLevelType w:val="hybridMultilevel"/>
     <w:tmpl w:val="2688A5B4"/>
@@ -884,7 +3696,7 @@
       </w:rPr>
     </w:lvl>
   </w:abstractNum>
-  <w:abstractNum w:abstractNumId="2" w15:restartNumberingAfterBreak="0">
+  <w:abstractNum w:abstractNumId="2">
     <w:nsid w:val="0E0D4B94"/>
     <w:multiLevelType w:val="hybridMultilevel"/>
     <w:tmpl w:val="783E3CEA"/>
@@ -973,7 +3785,7 @@
       </w:pPr>
     </w:lvl>
   </w:abstractNum>
-  <w:abstractNum w:abstractNumId="3" w15:restartNumberingAfterBreak="0">
+  <w:abstractNum w:abstractNumId="3">
     <w:nsid w:val="12533720"/>
     <w:multiLevelType w:val="hybridMultilevel"/>
     <w:tmpl w:val="1EBA4974"/>
@@ -1086,7 +3898,7 @@
       </w:rPr>
     </w:lvl>
   </w:abstractNum>
-  <w:abstractNum w:abstractNumId="4" w15:restartNumberingAfterBreak="0">
+  <w:abstractNum w:abstractNumId="4">
     <w:nsid w:val="1806408A"/>
     <w:multiLevelType w:val="hybridMultilevel"/>
     <w:tmpl w:val="233AA958"/>
@@ -1198,7 +4010,120 @@
       </w:rPr>
     </w:lvl>
   </w:abstractNum>
-  <w:abstractNum w:abstractNumId="5" w15:restartNumberingAfterBreak="0">
+  <w:abstractNum w:abstractNumId="5">
+    <w:nsid w:val="197B3AE8"/>
+    <w:multiLevelType w:val="hybridMultilevel"/>
+    <w:tmpl w:val="44EEE610"/>
+    <w:lvl w:ilvl="0" w:tplc="FC9EE01C">
+      <w:start w:val="3"/>
+      <w:numFmt w:val="bullet"/>
+      <w:lvlText w:val="-"/>
+      <w:lvlJc w:val="left"/>
+      <w:pPr>
+        <w:ind w:left="720" w:hanging="360"/>
+      </w:pPr>
+      <w:rPr>
+        <w:rFonts w:ascii="Calibri" w:eastAsiaTheme="minorHAnsi" w:hAnsi="Calibri" w:cs="Calibri" w:hint="default"/>
+      </w:rPr>
+    </w:lvl>
+    <w:lvl w:ilvl="1" w:tplc="0C0A0003">
+      <w:start w:val="1"/>
+      <w:numFmt w:val="bullet"/>
+      <w:lvlText w:val="o"/>
+      <w:lvlJc w:val="left"/>
+      <w:pPr>
+        <w:ind w:left="1440" w:hanging="360"/>
+      </w:pPr>
+      <w:rPr>
+        <w:rFonts w:ascii="Courier New" w:hAnsi="Courier New" w:cs="Courier New" w:hint="default"/>
+      </w:rPr>
+    </w:lvl>
+    <w:lvl w:ilvl="2" w:tplc="0C0A0005" w:tentative="1">
+      <w:start w:val="1"/>
+      <w:numFmt w:val="bullet"/>
+      <w:lvlText w:val=""/>
+      <w:lvlJc w:val="left"/>
+      <w:pPr>
+        <w:ind w:left="2160" w:hanging="360"/>
+      </w:pPr>
+      <w:rPr>
+        <w:rFonts w:ascii="Wingdings" w:hAnsi="Wingdings" w:hint="default"/>
+      </w:rPr>
+    </w:lvl>
+    <w:lvl w:ilvl="3" w:tplc="0C0A0001" w:tentative="1">
+      <w:start w:val="1"/>
+      <w:numFmt w:val="bullet"/>
+      <w:lvlText w:val=""/>
+      <w:lvlJc w:val="left"/>
+      <w:pPr>
+        <w:ind w:left="2880" w:hanging="360"/>
+      </w:pPr>
+      <w:rPr>
+        <w:rFonts w:ascii="Symbol" w:hAnsi="Symbol" w:hint="default"/>
+      </w:rPr>
+    </w:lvl>
+    <w:lvl w:ilvl="4" w:tplc="0C0A0003" w:tentative="1">
+      <w:start w:val="1"/>
+      <w:numFmt w:val="bullet"/>
+      <w:lvlText w:val="o"/>
+      <w:lvlJc w:val="left"/>
+      <w:pPr>
+        <w:ind w:left="3600" w:hanging="360"/>
+      </w:pPr>
+      <w:rPr>
+        <w:rFonts w:ascii="Courier New" w:hAnsi="Courier New" w:cs="Courier New" w:hint="default"/>
+      </w:rPr>
+    </w:lvl>
+    <w:lvl w:ilvl="5" w:tplc="0C0A0005" w:tentative="1">
+      <w:start w:val="1"/>
+      <w:numFmt w:val="bullet"/>
+      <w:lvlText w:val=""/>
+      <w:lvlJc w:val="left"/>
+      <w:pPr>
+        <w:ind w:left="4320" w:hanging="360"/>
+      </w:pPr>
+      <w:rPr>
+        <w:rFonts w:ascii="Wingdings" w:hAnsi="Wingdings" w:hint="default"/>
+      </w:rPr>
+    </w:lvl>
+    <w:lvl w:ilvl="6" w:tplc="0C0A0001" w:tentative="1">
+      <w:start w:val="1"/>
+      <w:numFmt w:val="bullet"/>
+      <w:lvlText w:val=""/>
+      <w:lvlJc w:val="left"/>
+      <w:pPr>
+        <w:ind w:left="5040" w:hanging="360"/>
+      </w:pPr>
+      <w:rPr>
+        <w:rFonts w:ascii="Symbol" w:hAnsi="Symbol" w:hint="default"/>
+      </w:rPr>
+    </w:lvl>
+    <w:lvl w:ilvl="7" w:tplc="0C0A0003" w:tentative="1">
+      <w:start w:val="1"/>
+      <w:numFmt w:val="bullet"/>
+      <w:lvlText w:val="o"/>
+      <w:lvlJc w:val="left"/>
+      <w:pPr>
+        <w:ind w:left="5760" w:hanging="360"/>
+      </w:pPr>
+      <w:rPr>
+        <w:rFonts w:ascii="Courier New" w:hAnsi="Courier New" w:cs="Courier New" w:hint="default"/>
+      </w:rPr>
+    </w:lvl>
+    <w:lvl w:ilvl="8" w:tplc="0C0A0005" w:tentative="1">
+      <w:start w:val="1"/>
+      <w:numFmt w:val="bullet"/>
+      <w:lvlText w:val=""/>
+      <w:lvlJc w:val="left"/>
+      <w:pPr>
+        <w:ind w:left="6480" w:hanging="360"/>
+      </w:pPr>
+      <w:rPr>
+        <w:rFonts w:ascii="Wingdings" w:hAnsi="Wingdings" w:hint="default"/>
+      </w:rPr>
+    </w:lvl>
+  </w:abstractNum>
+  <w:abstractNum w:abstractNumId="6">
     <w:nsid w:val="1A0913F2"/>
     <w:multiLevelType w:val="multilevel"/>
     <w:tmpl w:val="9DA2C656"/>
@@ -1347,7 +4272,7 @@
       </w:rPr>
     </w:lvl>
   </w:abstractNum>
-  <w:abstractNum w:abstractNumId="6" w15:restartNumberingAfterBreak="0">
+  <w:abstractNum w:abstractNumId="7">
     <w:nsid w:val="1CB20688"/>
     <w:multiLevelType w:val="hybridMultilevel"/>
     <w:tmpl w:val="88CC95F4"/>
@@ -1460,7 +4385,7 @@
       </w:rPr>
     </w:lvl>
   </w:abstractNum>
-  <w:abstractNum w:abstractNumId="7" w15:restartNumberingAfterBreak="0">
+  <w:abstractNum w:abstractNumId="8">
     <w:nsid w:val="27801DBA"/>
     <w:multiLevelType w:val="multilevel"/>
     <w:tmpl w:val="31EA48C2"/>
@@ -1609,7 +4534,7 @@
       </w:rPr>
     </w:lvl>
   </w:abstractNum>
-  <w:abstractNum w:abstractNumId="8" w15:restartNumberingAfterBreak="0">
+  <w:abstractNum w:abstractNumId="9">
     <w:nsid w:val="2DE01E13"/>
     <w:multiLevelType w:val="hybridMultilevel"/>
     <w:tmpl w:val="F59E3934"/>
@@ -1636,7 +4561,7 @@
         <w:rFonts w:ascii="Courier New" w:hAnsi="Courier New" w:cs="Courier New" w:hint="default"/>
       </w:rPr>
     </w:lvl>
-    <w:lvl w:ilvl="2" w:tplc="0C0A0005" w:tentative="1">
+    <w:lvl w:ilvl="2" w:tplc="0C0A0005">
       <w:start w:val="1"/>
       <w:numFmt w:val="bullet"/>
       <w:lvlText w:val=""/>
@@ -1721,7 +4646,7 @@
       </w:rPr>
     </w:lvl>
   </w:abstractNum>
-  <w:abstractNum w:abstractNumId="9" w15:restartNumberingAfterBreak="0">
+  <w:abstractNum w:abstractNumId="10">
     <w:nsid w:val="3BC07871"/>
     <w:multiLevelType w:val="hybridMultilevel"/>
     <w:tmpl w:val="BCBC0FEA"/>
@@ -1833,7 +4758,7 @@
       </w:rPr>
     </w:lvl>
   </w:abstractNum>
-  <w:abstractNum w:abstractNumId="10" w15:restartNumberingAfterBreak="0">
+  <w:abstractNum w:abstractNumId="11">
     <w:nsid w:val="411B5D37"/>
     <w:multiLevelType w:val="hybridMultilevel"/>
     <w:tmpl w:val="6542033C"/>
@@ -1945,7 +4870,7 @@
       </w:rPr>
     </w:lvl>
   </w:abstractNum>
-  <w:abstractNum w:abstractNumId="11" w15:restartNumberingAfterBreak="0">
+  <w:abstractNum w:abstractNumId="12">
     <w:nsid w:val="48D312E5"/>
     <w:multiLevelType w:val="hybridMultilevel"/>
     <w:tmpl w:val="370C3532"/>
@@ -2058,7 +4983,7 @@
       </w:rPr>
     </w:lvl>
   </w:abstractNum>
-  <w:abstractNum w:abstractNumId="12" w15:restartNumberingAfterBreak="0">
+  <w:abstractNum w:abstractNumId="13">
     <w:nsid w:val="515F7FED"/>
     <w:multiLevelType w:val="hybridMultilevel"/>
     <w:tmpl w:val="1624DBEC"/>
@@ -2170,7 +5095,7 @@
       </w:rPr>
     </w:lvl>
   </w:abstractNum>
-  <w:abstractNum w:abstractNumId="13" w15:restartNumberingAfterBreak="0">
+  <w:abstractNum w:abstractNumId="14">
     <w:nsid w:val="5C934E66"/>
     <w:multiLevelType w:val="hybridMultilevel"/>
     <w:tmpl w:val="3F30777C"/>
@@ -2282,7 +5207,7 @@
       </w:rPr>
     </w:lvl>
   </w:abstractNum>
-  <w:abstractNum w:abstractNumId="14" w15:restartNumberingAfterBreak="0">
+  <w:abstractNum w:abstractNumId="15">
     <w:nsid w:val="5E681752"/>
     <w:multiLevelType w:val="hybridMultilevel"/>
     <w:tmpl w:val="9A289E58"/>
@@ -2395,7 +5320,7 @@
       </w:rPr>
     </w:lvl>
   </w:abstractNum>
-  <w:abstractNum w:abstractNumId="15" w15:restartNumberingAfterBreak="0">
+  <w:abstractNum w:abstractNumId="16">
     <w:nsid w:val="6F1A0AA8"/>
     <w:multiLevelType w:val="hybridMultilevel"/>
     <w:tmpl w:val="CACEFEE4"/>
@@ -2509,10 +5434,10 @@
     </w:lvl>
   </w:abstractNum>
   <w:num w:numId="1">
-    <w:abstractNumId w:val="5"/>
+    <w:abstractNumId w:val="6"/>
   </w:num>
   <w:num w:numId="2">
-    <w:abstractNumId w:val="7"/>
+    <w:abstractNumId w:val="8"/>
     <w:lvlOverride w:ilvl="1">
       <w:lvl w:ilvl="1">
         <w:numFmt w:val="bullet"/>
@@ -2532,7 +5457,7 @@
     </w:lvlOverride>
   </w:num>
   <w:num w:numId="3">
-    <w:abstractNumId w:val="7"/>
+    <w:abstractNumId w:val="8"/>
     <w:lvlOverride w:ilvl="1">
       <w:lvl w:ilvl="1">
         <w:numFmt w:val="bullet"/>
@@ -2569,7 +5494,7 @@
     </w:lvlOverride>
   </w:num>
   <w:num w:numId="4">
-    <w:abstractNumId w:val="7"/>
+    <w:abstractNumId w:val="8"/>
     <w:lvlOverride w:ilvl="1">
       <w:lvl w:ilvl="1">
         <w:numFmt w:val="bullet"/>
@@ -2623,7 +5548,7 @@
     </w:lvlOverride>
   </w:num>
   <w:num w:numId="5">
-    <w:abstractNumId w:val="7"/>
+    <w:abstractNumId w:val="8"/>
     <w:lvlOverride w:ilvl="1">
       <w:lvl w:ilvl="1">
         <w:numFmt w:val="bullet"/>
@@ -2697,49 +5622,52 @@
     <w:abstractNumId w:val="2"/>
   </w:num>
   <w:num w:numId="7">
-    <w:abstractNumId w:val="15"/>
+    <w:abstractNumId w:val="16"/>
   </w:num>
   <w:num w:numId="8">
-    <w:abstractNumId w:val="14"/>
+    <w:abstractNumId w:val="15"/>
   </w:num>
   <w:num w:numId="9">
     <w:abstractNumId w:val="1"/>
   </w:num>
   <w:num w:numId="10">
-    <w:abstractNumId w:val="10"/>
+    <w:abstractNumId w:val="11"/>
   </w:num>
   <w:num w:numId="11">
     <w:abstractNumId w:val="3"/>
   </w:num>
   <w:num w:numId="12">
+    <w:abstractNumId w:val="14"/>
+  </w:num>
+  <w:num w:numId="13">
+    <w:abstractNumId w:val="10"/>
+  </w:num>
+  <w:num w:numId="14">
+    <w:abstractNumId w:val="12"/>
+  </w:num>
+  <w:num w:numId="15">
     <w:abstractNumId w:val="13"/>
   </w:num>
-  <w:num w:numId="13">
-    <w:abstractNumId w:val="9"/>
-  </w:num>
-  <w:num w:numId="14">
-    <w:abstractNumId w:val="11"/>
-  </w:num>
-  <w:num w:numId="15">
-    <w:abstractNumId w:val="12"/>
-  </w:num>
   <w:num w:numId="16">
-    <w:abstractNumId w:val="6"/>
+    <w:abstractNumId w:val="7"/>
   </w:num>
   <w:num w:numId="17">
     <w:abstractNumId w:val="4"/>
   </w:num>
   <w:num w:numId="18">
-    <w:abstractNumId w:val="8"/>
+    <w:abstractNumId w:val="9"/>
   </w:num>
   <w:num w:numId="19">
     <w:abstractNumId w:val="0"/>
+  </w:num>
+  <w:num w:numId="20">
+    <w:abstractNumId w:val="5"/>
   </w:num>
 </w:numbering>
 </file>
 
 <file path=word/styles.xml><?xml version="1.0" encoding="utf-8"?>
-<w:styles xmlns:mc="http://schemas.openxmlformats.org/markup-compatibility/2006" xmlns:r="http://schemas.openxmlformats.org/officeDocument/2006/relationships" xmlns:w="http://schemas.openxmlformats.org/wordprocessingml/2006/main" xmlns:w14="http://schemas.microsoft.com/office/word/2010/wordml" xmlns:w15="http://schemas.microsoft.com/office/word/2012/wordml" mc:Ignorable="w14 w15">
+<w:styles xmlns:mc="http://schemas.openxmlformats.org/markup-compatibility/2006" xmlns:r="http://schemas.openxmlformats.org/officeDocument/2006/relationships" xmlns:w="http://schemas.openxmlformats.org/wordprocessingml/2006/main" xmlns:w14="http://schemas.microsoft.com/office/word/2010/wordml" mc:Ignorable="w14">
   <w:docDefaults>
     <w:rPrDefault>
       <w:rPr>
@@ -2755,378 +5683,450 @@
       </w:pPr>
     </w:pPrDefault>
   </w:docDefaults>
-  <w:latentStyles w:defLockedState="0" w:defUIPriority="99" w:defSemiHidden="0" w:defUnhideWhenUsed="0" w:defQFormat="0" w:count="371">
-    <w:lsdException w:name="Normal" w:uiPriority="0" w:qFormat="1"/>
-    <w:lsdException w:name="heading 1" w:uiPriority="9" w:qFormat="1"/>
-    <w:lsdException w:name="heading 2" w:semiHidden="1" w:uiPriority="9" w:unhideWhenUsed="1" w:qFormat="1"/>
-    <w:lsdException w:name="heading 3" w:semiHidden="1" w:uiPriority="9" w:unhideWhenUsed="1" w:qFormat="1"/>
-    <w:lsdException w:name="heading 4" w:semiHidden="1" w:uiPriority="9" w:unhideWhenUsed="1" w:qFormat="1"/>
-    <w:lsdException w:name="heading 5" w:semiHidden="1" w:uiPriority="9" w:unhideWhenUsed="1" w:qFormat="1"/>
-    <w:lsdException w:name="heading 6" w:semiHidden="1" w:uiPriority="9" w:unhideWhenUsed="1" w:qFormat="1"/>
-    <w:lsdException w:name="heading 7" w:semiHidden="1" w:uiPriority="9" w:unhideWhenUsed="1" w:qFormat="1"/>
-    <w:lsdException w:name="heading 8" w:semiHidden="1" w:uiPriority="9" w:unhideWhenUsed="1" w:qFormat="1"/>
-    <w:lsdException w:name="heading 9" w:semiHidden="1" w:uiPriority="9" w:unhideWhenUsed="1" w:qFormat="1"/>
-    <w:lsdException w:name="index 1" w:semiHidden="1" w:unhideWhenUsed="1"/>
-    <w:lsdException w:name="index 2" w:semiHidden="1" w:unhideWhenUsed="1"/>
-    <w:lsdException w:name="index 3" w:semiHidden="1" w:unhideWhenUsed="1"/>
-    <w:lsdException w:name="index 4" w:semiHidden="1" w:unhideWhenUsed="1"/>
-    <w:lsdException w:name="index 5" w:semiHidden="1" w:unhideWhenUsed="1"/>
-    <w:lsdException w:name="index 6" w:semiHidden="1" w:unhideWhenUsed="1"/>
-    <w:lsdException w:name="index 7" w:semiHidden="1" w:unhideWhenUsed="1"/>
-    <w:lsdException w:name="index 8" w:semiHidden="1" w:unhideWhenUsed="1"/>
-    <w:lsdException w:name="index 9" w:semiHidden="1" w:unhideWhenUsed="1"/>
-    <w:lsdException w:name="toc 1" w:semiHidden="1" w:uiPriority="39" w:unhideWhenUsed="1"/>
-    <w:lsdException w:name="toc 2" w:semiHidden="1" w:uiPriority="39" w:unhideWhenUsed="1"/>
-    <w:lsdException w:name="toc 3" w:semiHidden="1" w:uiPriority="39" w:unhideWhenUsed="1"/>
-    <w:lsdException w:name="toc 4" w:semiHidden="1" w:uiPriority="39" w:unhideWhenUsed="1"/>
-    <w:lsdException w:name="toc 5" w:semiHidden="1" w:uiPriority="39" w:unhideWhenUsed="1"/>
-    <w:lsdException w:name="toc 6" w:semiHidden="1" w:uiPriority="39" w:unhideWhenUsed="1"/>
-    <w:lsdException w:name="toc 7" w:semiHidden="1" w:uiPriority="39" w:unhideWhenUsed="1"/>
-    <w:lsdException w:name="toc 8" w:semiHidden="1" w:uiPriority="39" w:unhideWhenUsed="1"/>
-    <w:lsdException w:name="toc 9" w:semiHidden="1" w:uiPriority="39" w:unhideWhenUsed="1"/>
-    <w:lsdException w:name="Normal Indent" w:semiHidden="1" w:unhideWhenUsed="1"/>
-    <w:lsdException w:name="footnote text" w:semiHidden="1" w:unhideWhenUsed="1"/>
-    <w:lsdException w:name="annotation text" w:semiHidden="1" w:unhideWhenUsed="1"/>
-    <w:lsdException w:name="header" w:semiHidden="1" w:unhideWhenUsed="1"/>
-    <w:lsdException w:name="footer" w:semiHidden="1" w:unhideWhenUsed="1"/>
-    <w:lsdException w:name="index heading" w:semiHidden="1" w:unhideWhenUsed="1"/>
-    <w:lsdException w:name="caption" w:semiHidden="1" w:uiPriority="35" w:unhideWhenUsed="1" w:qFormat="1"/>
-    <w:lsdException w:name="table of figures" w:semiHidden="1" w:unhideWhenUsed="1"/>
-    <w:lsdException w:name="envelope address" w:semiHidden="1" w:unhideWhenUsed="1"/>
-    <w:lsdException w:name="envelope return" w:semiHidden="1" w:unhideWhenUsed="1"/>
-    <w:lsdException w:name="footnote reference" w:semiHidden="1" w:unhideWhenUsed="1"/>
-    <w:lsdException w:name="annotation reference" w:semiHidden="1" w:unhideWhenUsed="1"/>
-    <w:lsdException w:name="line number" w:semiHidden="1" w:unhideWhenUsed="1"/>
-    <w:lsdException w:name="page number" w:semiHidden="1" w:unhideWhenUsed="1"/>
-    <w:lsdException w:name="endnote reference" w:semiHidden="1" w:unhideWhenUsed="1"/>
-    <w:lsdException w:name="endnote text" w:semiHidden="1" w:unhideWhenUsed="1"/>
-    <w:lsdException w:name="table of authorities" w:semiHidden="1" w:unhideWhenUsed="1"/>
-    <w:lsdException w:name="macro" w:semiHidden="1" w:unhideWhenUsed="1"/>
-    <w:lsdException w:name="toa heading" w:semiHidden="1" w:unhideWhenUsed="1"/>
-    <w:lsdException w:name="List" w:semiHidden="1" w:unhideWhenUsed="1"/>
-    <w:lsdException w:name="List Bullet" w:semiHidden="1" w:unhideWhenUsed="1"/>
-    <w:lsdException w:name="List Number" w:semiHidden="1" w:unhideWhenUsed="1"/>
-    <w:lsdException w:name="List 2" w:semiHidden="1" w:unhideWhenUsed="1"/>
-    <w:lsdException w:name="List 3" w:semiHidden="1" w:unhideWhenUsed="1"/>
-    <w:lsdException w:name="List 4" w:semiHidden="1" w:unhideWhenUsed="1"/>
-    <w:lsdException w:name="List 5" w:semiHidden="1" w:unhideWhenUsed="1"/>
-    <w:lsdException w:name="List Bullet 2" w:semiHidden="1" w:unhideWhenUsed="1"/>
-    <w:lsdException w:name="List Bullet 3" w:semiHidden="1" w:unhideWhenUsed="1"/>
-    <w:lsdException w:name="List Bullet 4" w:semiHidden="1" w:unhideWhenUsed="1"/>
-    <w:lsdException w:name="List Bullet 5" w:semiHidden="1" w:unhideWhenUsed="1"/>
-    <w:lsdException w:name="List Number 2" w:semiHidden="1" w:unhideWhenUsed="1"/>
-    <w:lsdException w:name="List Number 3" w:semiHidden="1" w:unhideWhenUsed="1"/>
-    <w:lsdException w:name="List Number 4" w:semiHidden="1" w:unhideWhenUsed="1"/>
-    <w:lsdException w:name="List Number 5" w:semiHidden="1" w:unhideWhenUsed="1"/>
-    <w:lsdException w:name="Title" w:uiPriority="10" w:qFormat="1"/>
-    <w:lsdException w:name="Closing" w:semiHidden="1" w:unhideWhenUsed="1"/>
-    <w:lsdException w:name="Signature" w:semiHidden="1" w:unhideWhenUsed="1"/>
-    <w:lsdException w:name="Default Paragraph Font" w:semiHidden="1" w:uiPriority="1" w:unhideWhenUsed="1"/>
-    <w:lsdException w:name="Body Text" w:semiHidden="1" w:unhideWhenUsed="1"/>
-    <w:lsdException w:name="Body Text Indent" w:semiHidden="1" w:unhideWhenUsed="1"/>
-    <w:lsdException w:name="List Continue" w:semiHidden="1" w:unhideWhenUsed="1"/>
-    <w:lsdException w:name="List Continue 2" w:semiHidden="1" w:unhideWhenUsed="1"/>
-    <w:lsdException w:name="List Continue 3" w:semiHidden="1" w:unhideWhenUsed="1"/>
-    <w:lsdException w:name="List Continue 4" w:semiHidden="1" w:unhideWhenUsed="1"/>
-    <w:lsdException w:name="List Continue 5" w:semiHidden="1" w:unhideWhenUsed="1"/>
-    <w:lsdException w:name="Message Header" w:semiHidden="1" w:unhideWhenUsed="1"/>
-    <w:lsdException w:name="Subtitle" w:uiPriority="11" w:qFormat="1"/>
-    <w:lsdException w:name="Salutation" w:semiHidden="1" w:unhideWhenUsed="1"/>
-    <w:lsdException w:name="Date" w:semiHidden="1" w:unhideWhenUsed="1"/>
-    <w:lsdException w:name="Body Text First Indent" w:semiHidden="1" w:unhideWhenUsed="1"/>
-    <w:lsdException w:name="Body Text First Indent 2" w:semiHidden="1" w:unhideWhenUsed="1"/>
-    <w:lsdException w:name="Note Heading" w:semiHidden="1" w:unhideWhenUsed="1"/>
-    <w:lsdException w:name="Body Text 2" w:semiHidden="1" w:unhideWhenUsed="1"/>
-    <w:lsdException w:name="Body Text 3" w:semiHidden="1" w:unhideWhenUsed="1"/>
-    <w:lsdException w:name="Body Text Indent 2" w:semiHidden="1" w:unhideWhenUsed="1"/>
-    <w:lsdException w:name="Body Text Indent 3" w:semiHidden="1" w:unhideWhenUsed="1"/>
-    <w:lsdException w:name="Block Text" w:semiHidden="1" w:unhideWhenUsed="1"/>
-    <w:lsdException w:name="Hyperlink" w:semiHidden="1" w:unhideWhenUsed="1"/>
-    <w:lsdException w:name="FollowedHyperlink" w:semiHidden="1" w:unhideWhenUsed="1"/>
-    <w:lsdException w:name="Strong" w:uiPriority="22" w:qFormat="1"/>
-    <w:lsdException w:name="Emphasis" w:uiPriority="20" w:qFormat="1"/>
-    <w:lsdException w:name="Document Map" w:semiHidden="1" w:unhideWhenUsed="1"/>
-    <w:lsdException w:name="Plain Text" w:semiHidden="1" w:unhideWhenUsed="1"/>
-    <w:lsdException w:name="E-mail Signature" w:semiHidden="1" w:unhideWhenUsed="1"/>
-    <w:lsdException w:name="HTML Top of Form" w:semiHidden="1" w:unhideWhenUsed="1"/>
-    <w:lsdException w:name="HTML Bottom of Form" w:semiHidden="1" w:unhideWhenUsed="1"/>
-    <w:lsdException w:name="Normal (Web)" w:semiHidden="1" w:unhideWhenUsed="1"/>
-    <w:lsdException w:name="HTML Acronym" w:semiHidden="1" w:unhideWhenUsed="1"/>
-    <w:lsdException w:name="HTML Address" w:semiHidden="1" w:unhideWhenUsed="1"/>
-    <w:lsdException w:name="HTML Cite" w:semiHidden="1" w:unhideWhenUsed="1"/>
-    <w:lsdException w:name="HTML Code" w:semiHidden="1" w:unhideWhenUsed="1"/>
-    <w:lsdException w:name="HTML Definition" w:semiHidden="1" w:unhideWhenUsed="1"/>
-    <w:lsdException w:name="HTML Keyboard" w:semiHidden="1" w:unhideWhenUsed="1"/>
-    <w:lsdException w:name="HTML Preformatted" w:semiHidden="1" w:unhideWhenUsed="1"/>
-    <w:lsdException w:name="HTML Sample" w:semiHidden="1" w:unhideWhenUsed="1"/>
-    <w:lsdException w:name="HTML Typewriter" w:semiHidden="1" w:unhideWhenUsed="1"/>
-    <w:lsdException w:name="HTML Variable" w:semiHidden="1" w:unhideWhenUsed="1"/>
-    <w:lsdException w:name="Normal Table" w:semiHidden="1" w:unhideWhenUsed="1"/>
-    <w:lsdException w:name="annotation subject" w:semiHidden="1" w:unhideWhenUsed="1"/>
-    <w:lsdException w:name="No List" w:semiHidden="1" w:unhideWhenUsed="1"/>
-    <w:lsdException w:name="Outline List 1" w:semiHidden="1" w:unhideWhenUsed="1"/>
-    <w:lsdException w:name="Outline List 2" w:semiHidden="1" w:unhideWhenUsed="1"/>
-    <w:lsdException w:name="Outline List 3" w:semiHidden="1" w:unhideWhenUsed="1"/>
-    <w:lsdException w:name="Table Simple 1" w:semiHidden="1" w:unhideWhenUsed="1"/>
-    <w:lsdException w:name="Table Simple 2" w:semiHidden="1" w:unhideWhenUsed="1"/>
-    <w:lsdException w:name="Table Simple 3" w:semiHidden="1" w:unhideWhenUsed="1"/>
-    <w:lsdException w:name="Table Classic 1" w:semiHidden="1" w:unhideWhenUsed="1"/>
-    <w:lsdException w:name="Table Classic 2" w:semiHidden="1" w:unhideWhenUsed="1"/>
-    <w:lsdException w:name="Table Classic 3" w:semiHidden="1" w:unhideWhenUsed="1"/>
-    <w:lsdException w:name="Table Classic 4" w:semiHidden="1" w:unhideWhenUsed="1"/>
-    <w:lsdException w:name="Table Colorful 1" w:semiHidden="1" w:unhideWhenUsed="1"/>
-    <w:lsdException w:name="Table Colorful 2" w:semiHidden="1" w:unhideWhenUsed="1"/>
-    <w:lsdException w:name="Table Colorful 3" w:semiHidden="1" w:unhideWhenUsed="1"/>
-    <w:lsdException w:name="Table Columns 1" w:semiHidden="1" w:unhideWhenUsed="1"/>
-    <w:lsdException w:name="Table Columns 2" w:semiHidden="1" w:unhideWhenUsed="1"/>
-    <w:lsdException w:name="Table Columns 3" w:semiHidden="1" w:unhideWhenUsed="1"/>
-    <w:lsdException w:name="Table Columns 4" w:semiHidden="1" w:unhideWhenUsed="1"/>
-    <w:lsdException w:name="Table Columns 5" w:semiHidden="1" w:unhideWhenUsed="1"/>
-    <w:lsdException w:name="Table Grid 1" w:semiHidden="1" w:unhideWhenUsed="1"/>
-    <w:lsdException w:name="Table Grid 2" w:semiHidden="1" w:unhideWhenUsed="1"/>
-    <w:lsdException w:name="Table Grid 3" w:semiHidden="1" w:unhideWhenUsed="1"/>
-    <w:lsdException w:name="Table Grid 4" w:semiHidden="1" w:unhideWhenUsed="1"/>
-    <w:lsdException w:name="Table Grid 5" w:semiHidden="1" w:unhideWhenUsed="1"/>
-    <w:lsdException w:name="Table Grid 6" w:semiHidden="1" w:unhideWhenUsed="1"/>
-    <w:lsdException w:name="Table Grid 7" w:semiHidden="1" w:unhideWhenUsed="1"/>
-    <w:lsdException w:name="Table Grid 8" w:semiHidden="1" w:unhideWhenUsed="1"/>
-    <w:lsdException w:name="Table List 1" w:semiHidden="1" w:unhideWhenUsed="1"/>
-    <w:lsdException w:name="Table List 2" w:semiHidden="1" w:unhideWhenUsed="1"/>
-    <w:lsdException w:name="Table List 3" w:semiHidden="1" w:unhideWhenUsed="1"/>
-    <w:lsdException w:name="Table List 4" w:semiHidden="1" w:unhideWhenUsed="1"/>
-    <w:lsdException w:name="Table List 5" w:semiHidden="1" w:unhideWhenUsed="1"/>
-    <w:lsdException w:name="Table List 6" w:semiHidden="1" w:unhideWhenUsed="1"/>
-    <w:lsdException w:name="Table List 7" w:semiHidden="1" w:unhideWhenUsed="1"/>
-    <w:lsdException w:name="Table List 8" w:semiHidden="1" w:unhideWhenUsed="1"/>
-    <w:lsdException w:name="Table 3D effects 1" w:semiHidden="1" w:unhideWhenUsed="1"/>
-    <w:lsdException w:name="Table 3D effects 2" w:semiHidden="1" w:unhideWhenUsed="1"/>
-    <w:lsdException w:name="Table 3D effects 3" w:semiHidden="1" w:unhideWhenUsed="1"/>
-    <w:lsdException w:name="Table Contemporary" w:semiHidden="1" w:unhideWhenUsed="1"/>
-    <w:lsdException w:name="Table Elegant" w:semiHidden="1" w:unhideWhenUsed="1"/>
-    <w:lsdException w:name="Table Professional" w:semiHidden="1" w:unhideWhenUsed="1"/>
-    <w:lsdException w:name="Table Subtle 1" w:semiHidden="1" w:unhideWhenUsed="1"/>
-    <w:lsdException w:name="Table Subtle 2" w:semiHidden="1" w:unhideWhenUsed="1"/>
-    <w:lsdException w:name="Table Web 1" w:semiHidden="1" w:unhideWhenUsed="1"/>
-    <w:lsdException w:name="Table Web 2" w:semiHidden="1" w:unhideWhenUsed="1"/>
-    <w:lsdException w:name="Table Web 3" w:semiHidden="1" w:unhideWhenUsed="1"/>
-    <w:lsdException w:name="Balloon Text" w:semiHidden="1" w:unhideWhenUsed="1"/>
-    <w:lsdException w:name="Table Grid" w:uiPriority="39"/>
-    <w:lsdException w:name="Table Theme" w:semiHidden="1" w:unhideWhenUsed="1"/>
-    <w:lsdException w:name="Placeholder Text" w:semiHidden="1"/>
-    <w:lsdException w:name="No Spacing" w:uiPriority="1" w:qFormat="1"/>
-    <w:lsdException w:name="Light Shading" w:uiPriority="60"/>
-    <w:lsdException w:name="Light List" w:uiPriority="61"/>
-    <w:lsdException w:name="Light Grid" w:uiPriority="62"/>
-    <w:lsdException w:name="Medium Shading 1" w:uiPriority="63"/>
-    <w:lsdException w:name="Medium Shading 2" w:uiPriority="64"/>
-    <w:lsdException w:name="Medium List 1" w:uiPriority="65"/>
-    <w:lsdException w:name="Medium List 2" w:uiPriority="66"/>
-    <w:lsdException w:name="Medium Grid 1" w:uiPriority="67"/>
-    <w:lsdException w:name="Medium Grid 2" w:uiPriority="68"/>
-    <w:lsdException w:name="Medium Grid 3" w:uiPriority="69"/>
-    <w:lsdException w:name="Dark List" w:uiPriority="70"/>
-    <w:lsdException w:name="Colorful Shading" w:uiPriority="71"/>
-    <w:lsdException w:name="Colorful List" w:uiPriority="72"/>
-    <w:lsdException w:name="Colorful Grid" w:uiPriority="73"/>
-    <w:lsdException w:name="Light Shading Accent 1" w:uiPriority="60"/>
-    <w:lsdException w:name="Light List Accent 1" w:uiPriority="61"/>
-    <w:lsdException w:name="Light Grid Accent 1" w:uiPriority="62"/>
-    <w:lsdException w:name="Medium Shading 1 Accent 1" w:uiPriority="63"/>
-    <w:lsdException w:name="Medium Shading 2 Accent 1" w:uiPriority="64"/>
-    <w:lsdException w:name="Medium List 1 Accent 1" w:uiPriority="65"/>
-    <w:lsdException w:name="Revision" w:semiHidden="1"/>
-    <w:lsdException w:name="List Paragraph" w:uiPriority="34" w:qFormat="1"/>
-    <w:lsdException w:name="Quote" w:uiPriority="29" w:qFormat="1"/>
-    <w:lsdException w:name="Intense Quote" w:uiPriority="30" w:qFormat="1"/>
-    <w:lsdException w:name="Medium List 2 Accent 1" w:uiPriority="66"/>
-    <w:lsdException w:name="Medium Grid 1 Accent 1" w:uiPriority="67"/>
-    <w:lsdException w:name="Medium Grid 2 Accent 1" w:uiPriority="68"/>
-    <w:lsdException w:name="Medium Grid 3 Accent 1" w:uiPriority="69"/>
-    <w:lsdException w:name="Dark List Accent 1" w:uiPriority="70"/>
-    <w:lsdException w:name="Colorful Shading Accent 1" w:uiPriority="71"/>
-    <w:lsdException w:name="Colorful List Accent 1" w:uiPriority="72"/>
-    <w:lsdException w:name="Colorful Grid Accent 1" w:uiPriority="73"/>
-    <w:lsdException w:name="Light Shading Accent 2" w:uiPriority="60"/>
-    <w:lsdException w:name="Light List Accent 2" w:uiPriority="61"/>
-    <w:lsdException w:name="Light Grid Accent 2" w:uiPriority="62"/>
-    <w:lsdException w:name="Medium Shading 1 Accent 2" w:uiPriority="63"/>
-    <w:lsdException w:name="Medium Shading 2 Accent 2" w:uiPriority="64"/>
-    <w:lsdException w:name="Medium List 1 Accent 2" w:uiPriority="65"/>
-    <w:lsdException w:name="Medium List 2 Accent 2" w:uiPriority="66"/>
-    <w:lsdException w:name="Medium Grid 1 Accent 2" w:uiPriority="67"/>
-    <w:lsdException w:name="Medium Grid 2 Accent 2" w:uiPriority="68"/>
-    <w:lsdException w:name="Medium Grid 3 Accent 2" w:uiPriority="69"/>
-    <w:lsdException w:name="Dark List Accent 2" w:uiPriority="70"/>
-    <w:lsdException w:name="Colorful Shading Accent 2" w:uiPriority="71"/>
-    <w:lsdException w:name="Colorful List Accent 2" w:uiPriority="72"/>
-    <w:lsdException w:name="Colorful Grid Accent 2" w:uiPriority="73"/>
-    <w:lsdException w:name="Light Shading Accent 3" w:uiPriority="60"/>
-    <w:lsdException w:name="Light List Accent 3" w:uiPriority="61"/>
-    <w:lsdException w:name="Light Grid Accent 3" w:uiPriority="62"/>
-    <w:lsdException w:name="Medium Shading 1 Accent 3" w:uiPriority="63"/>
-    <w:lsdException w:name="Medium Shading 2 Accent 3" w:uiPriority="64"/>
-    <w:lsdException w:name="Medium List 1 Accent 3" w:uiPriority="65"/>
-    <w:lsdException w:name="Medium List 2 Accent 3" w:uiPriority="66"/>
-    <w:lsdException w:name="Medium Grid 1 Accent 3" w:uiPriority="67"/>
-    <w:lsdException w:name="Medium Grid 2 Accent 3" w:uiPriority="68"/>
-    <w:lsdException w:name="Medium Grid 3 Accent 3" w:uiPriority="69"/>
-    <w:lsdException w:name="Dark List Accent 3" w:uiPriority="70"/>
-    <w:lsdException w:name="Colorful Shading Accent 3" w:uiPriority="71"/>
-    <w:lsdException w:name="Colorful List Accent 3" w:uiPriority="72"/>
-    <w:lsdException w:name="Colorful Grid Accent 3" w:uiPriority="73"/>
-    <w:lsdException w:name="Light Shading Accent 4" w:uiPriority="60"/>
-    <w:lsdException w:name="Light List Accent 4" w:uiPriority="61"/>
-    <w:lsdException w:name="Light Grid Accent 4" w:uiPriority="62"/>
-    <w:lsdException w:name="Medium Shading 1 Accent 4" w:uiPriority="63"/>
-    <w:lsdException w:name="Medium Shading 2 Accent 4" w:uiPriority="64"/>
-    <w:lsdException w:name="Medium List 1 Accent 4" w:uiPriority="65"/>
-    <w:lsdException w:name="Medium List 2 Accent 4" w:uiPriority="66"/>
-    <w:lsdException w:name="Medium Grid 1 Accent 4" w:uiPriority="67"/>
-    <w:lsdException w:name="Medium Grid 2 Accent 4" w:uiPriority="68"/>
-    <w:lsdException w:name="Medium Grid 3 Accent 4" w:uiPriority="69"/>
-    <w:lsdException w:name="Dark List Accent 4" w:uiPriority="70"/>
-    <w:lsdException w:name="Colorful Shading Accent 4" w:uiPriority="71"/>
-    <w:lsdException w:name="Colorful List Accent 4" w:uiPriority="72"/>
-    <w:lsdException w:name="Colorful Grid Accent 4" w:uiPriority="73"/>
-    <w:lsdException w:name="Light Shading Accent 5" w:uiPriority="60"/>
-    <w:lsdException w:name="Light List Accent 5" w:uiPriority="61"/>
-    <w:lsdException w:name="Light Grid Accent 5" w:uiPriority="62"/>
-    <w:lsdException w:name="Medium Shading 1 Accent 5" w:uiPriority="63"/>
-    <w:lsdException w:name="Medium Shading 2 Accent 5" w:uiPriority="64"/>
-    <w:lsdException w:name="Medium List 1 Accent 5" w:uiPriority="65"/>
-    <w:lsdException w:name="Medium List 2 Accent 5" w:uiPriority="66"/>
-    <w:lsdException w:name="Medium Grid 1 Accent 5" w:uiPriority="67"/>
-    <w:lsdException w:name="Medium Grid 2 Accent 5" w:uiPriority="68"/>
-    <w:lsdException w:name="Medium Grid 3 Accent 5" w:uiPriority="69"/>
-    <w:lsdException w:name="Dark List Accent 5" w:uiPriority="70"/>
-    <w:lsdException w:name="Colorful Shading Accent 5" w:uiPriority="71"/>
-    <w:lsdException w:name="Colorful List Accent 5" w:uiPriority="72"/>
-    <w:lsdException w:name="Colorful Grid Accent 5" w:uiPriority="73"/>
-    <w:lsdException w:name="Light Shading Accent 6" w:uiPriority="60"/>
-    <w:lsdException w:name="Light List Accent 6" w:uiPriority="61"/>
-    <w:lsdException w:name="Light Grid Accent 6" w:uiPriority="62"/>
-    <w:lsdException w:name="Medium Shading 1 Accent 6" w:uiPriority="63"/>
-    <w:lsdException w:name="Medium Shading 2 Accent 6" w:uiPriority="64"/>
-    <w:lsdException w:name="Medium List 1 Accent 6" w:uiPriority="65"/>
-    <w:lsdException w:name="Medium List 2 Accent 6" w:uiPriority="66"/>
-    <w:lsdException w:name="Medium Grid 1 Accent 6" w:uiPriority="67"/>
-    <w:lsdException w:name="Medium Grid 2 Accent 6" w:uiPriority="68"/>
-    <w:lsdException w:name="Medium Grid 3 Accent 6" w:uiPriority="69"/>
-    <w:lsdException w:name="Dark List Accent 6" w:uiPriority="70"/>
-    <w:lsdException w:name="Colorful Shading Accent 6" w:uiPriority="71"/>
-    <w:lsdException w:name="Colorful List Accent 6" w:uiPriority="72"/>
-    <w:lsdException w:name="Colorful Grid Accent 6" w:uiPriority="73"/>
-    <w:lsdException w:name="Subtle Emphasis" w:uiPriority="19" w:qFormat="1"/>
-    <w:lsdException w:name="Intense Emphasis" w:uiPriority="21" w:qFormat="1"/>
-    <w:lsdException w:name="Subtle Reference" w:uiPriority="31" w:qFormat="1"/>
-    <w:lsdException w:name="Intense Reference" w:uiPriority="32" w:qFormat="1"/>
-    <w:lsdException w:name="Book Title" w:uiPriority="33" w:qFormat="1"/>
-    <w:lsdException w:name="Bibliography" w:semiHidden="1" w:uiPriority="37" w:unhideWhenUsed="1"/>
-    <w:lsdException w:name="TOC Heading" w:semiHidden="1" w:uiPriority="39" w:unhideWhenUsed="1" w:qFormat="1"/>
-    <w:lsdException w:name="Plain Table 1" w:uiPriority="41"/>
-    <w:lsdException w:name="Plain Table 2" w:uiPriority="42"/>
-    <w:lsdException w:name="Plain Table 3" w:uiPriority="43"/>
-    <w:lsdException w:name="Plain Table 4" w:uiPriority="44"/>
-    <w:lsdException w:name="Plain Table 5" w:uiPriority="45"/>
-    <w:lsdException w:name="Grid Table Light" w:uiPriority="40"/>
-    <w:lsdException w:name="Grid Table 1 Light" w:uiPriority="46"/>
-    <w:lsdException w:name="Grid Table 2" w:uiPriority="47"/>
-    <w:lsdException w:name="Grid Table 3" w:uiPriority="48"/>
-    <w:lsdException w:name="Grid Table 4" w:uiPriority="49"/>
-    <w:lsdException w:name="Grid Table 5 Dark" w:uiPriority="50"/>
-    <w:lsdException w:name="Grid Table 6 Colorful" w:uiPriority="51"/>
-    <w:lsdException w:name="Grid Table 7 Colorful" w:uiPriority="52"/>
-    <w:lsdException w:name="Grid Table 1 Light Accent 1" w:uiPriority="46"/>
-    <w:lsdException w:name="Grid Table 2 Accent 1" w:uiPriority="47"/>
-    <w:lsdException w:name="Grid Table 3 Accent 1" w:uiPriority="48"/>
-    <w:lsdException w:name="Grid Table 4 Accent 1" w:uiPriority="49"/>
-    <w:lsdException w:name="Grid Table 5 Dark Accent 1" w:uiPriority="50"/>
-    <w:lsdException w:name="Grid Table 6 Colorful Accent 1" w:uiPriority="51"/>
-    <w:lsdException w:name="Grid Table 7 Colorful Accent 1" w:uiPriority="52"/>
-    <w:lsdException w:name="Grid Table 1 Light Accent 2" w:uiPriority="46"/>
-    <w:lsdException w:name="Grid Table 2 Accent 2" w:uiPriority="47"/>
-    <w:lsdException w:name="Grid Table 3 Accent 2" w:uiPriority="48"/>
-    <w:lsdException w:name="Grid Table 4 Accent 2" w:uiPriority="49"/>
-    <w:lsdException w:name="Grid Table 5 Dark Accent 2" w:uiPriority="50"/>
-    <w:lsdException w:name="Grid Table 6 Colorful Accent 2" w:uiPriority="51"/>
-    <w:lsdException w:name="Grid Table 7 Colorful Accent 2" w:uiPriority="52"/>
-    <w:lsdException w:name="Grid Table 1 Light Accent 3" w:uiPriority="46"/>
-    <w:lsdException w:name="Grid Table 2 Accent 3" w:uiPriority="47"/>
-    <w:lsdException w:name="Grid Table 3 Accent 3" w:uiPriority="48"/>
-    <w:lsdException w:name="Grid Table 4 Accent 3" w:uiPriority="49"/>
-    <w:lsdException w:name="Grid Table 5 Dark Accent 3" w:uiPriority="50"/>
-    <w:lsdException w:name="Grid Table 6 Colorful Accent 3" w:uiPriority="51"/>
-    <w:lsdException w:name="Grid Table 7 Colorful Accent 3" w:uiPriority="52"/>
-    <w:lsdException w:name="Grid Table 1 Light Accent 4" w:uiPriority="46"/>
-    <w:lsdException w:name="Grid Table 2 Accent 4" w:uiPriority="47"/>
-    <w:lsdException w:name="Grid Table 3 Accent 4" w:uiPriority="48"/>
-    <w:lsdException w:name="Grid Table 4 Accent 4" w:uiPriority="49"/>
-    <w:lsdException w:name="Grid Table 5 Dark Accent 4" w:uiPriority="50"/>
-    <w:lsdException w:name="Grid Table 6 Colorful Accent 4" w:uiPriority="51"/>
-    <w:lsdException w:name="Grid Table 7 Colorful Accent 4" w:uiPriority="52"/>
-    <w:lsdException w:name="Grid Table 1 Light Accent 5" w:uiPriority="46"/>
-    <w:lsdException w:name="Grid Table 2 Accent 5" w:uiPriority="47"/>
-    <w:lsdException w:name="Grid Table 3 Accent 5" w:uiPriority="48"/>
-    <w:lsdException w:name="Grid Table 4 Accent 5" w:uiPriority="49"/>
-    <w:lsdException w:name="Grid Table 5 Dark Accent 5" w:uiPriority="50"/>
-    <w:lsdException w:name="Grid Table 6 Colorful Accent 5" w:uiPriority="51"/>
-    <w:lsdException w:name="Grid Table 7 Colorful Accent 5" w:uiPriority="52"/>
-    <w:lsdException w:name="Grid Table 1 Light Accent 6" w:uiPriority="46"/>
-    <w:lsdException w:name="Grid Table 2 Accent 6" w:uiPriority="47"/>
-    <w:lsdException w:name="Grid Table 3 Accent 6" w:uiPriority="48"/>
-    <w:lsdException w:name="Grid Table 4 Accent 6" w:uiPriority="49"/>
-    <w:lsdException w:name="Grid Table 5 Dark Accent 6" w:uiPriority="50"/>
-    <w:lsdException w:name="Grid Table 6 Colorful Accent 6" w:uiPriority="51"/>
-    <w:lsdException w:name="Grid Table 7 Colorful Accent 6" w:uiPriority="52"/>
-    <w:lsdException w:name="List Table 1 Light" w:uiPriority="46"/>
-    <w:lsdException w:name="List Table 2" w:uiPriority="47"/>
-    <w:lsdException w:name="List Table 3" w:uiPriority="48"/>
-    <w:lsdException w:name="List Table 4" w:uiPriority="49"/>
-    <w:lsdException w:name="List Table 5 Dark" w:uiPriority="50"/>
-    <w:lsdException w:name="List Table 6 Colorful" w:uiPriority="51"/>
-    <w:lsdException w:name="List Table 7 Colorful" w:uiPriority="52"/>
-    <w:lsdException w:name="List Table 1 Light Accent 1" w:uiPriority="46"/>
-    <w:lsdException w:name="List Table 2 Accent 1" w:uiPriority="47"/>
-    <w:lsdException w:name="List Table 3 Accent 1" w:uiPriority="48"/>
-    <w:lsdException w:name="List Table 4 Accent 1" w:uiPriority="49"/>
-    <w:lsdException w:name="List Table 5 Dark Accent 1" w:uiPriority="50"/>
-    <w:lsdException w:name="List Table 6 Colorful Accent 1" w:uiPriority="51"/>
-    <w:lsdException w:name="List Table 7 Colorful Accent 1" w:uiPriority="52"/>
-    <w:lsdException w:name="List Table 1 Light Accent 2" w:uiPriority="46"/>
-    <w:lsdException w:name="List Table 2 Accent 2" w:uiPriority="47"/>
-    <w:lsdException w:name="List Table 3 Accent 2" w:uiPriority="48"/>
-    <w:lsdException w:name="List Table 4 Accent 2" w:uiPriority="49"/>
-    <w:lsdException w:name="List Table 5 Dark Accent 2" w:uiPriority="50"/>
-    <w:lsdException w:name="List Table 6 Colorful Accent 2" w:uiPriority="51"/>
-    <w:lsdException w:name="List Table 7 Colorful Accent 2" w:uiPriority="52"/>
-    <w:lsdException w:name="List Table 1 Light Accent 3" w:uiPriority="46"/>
-    <w:lsdException w:name="List Table 2 Accent 3" w:uiPriority="47"/>
-    <w:lsdException w:name="List Table 3 Accent 3" w:uiPriority="48"/>
-    <w:lsdException w:name="List Table 4 Accent 3" w:uiPriority="49"/>
-    <w:lsdException w:name="List Table 5 Dark Accent 3" w:uiPriority="50"/>
-    <w:lsdException w:name="List Table 6 Colorful Accent 3" w:uiPriority="51"/>
-    <w:lsdException w:name="List Table 7 Colorful Accent 3" w:uiPriority="52"/>
-    <w:lsdException w:name="List Table 1 Light Accent 4" w:uiPriority="46"/>
-    <w:lsdException w:name="List Table 2 Accent 4" w:uiPriority="47"/>
-    <w:lsdException w:name="List Table 3 Accent 4" w:uiPriority="48"/>
-    <w:lsdException w:name="List Table 4 Accent 4" w:uiPriority="49"/>
-    <w:lsdException w:name="List Table 5 Dark Accent 4" w:uiPriority="50"/>
-    <w:lsdException w:name="List Table 6 Colorful Accent 4" w:uiPriority="51"/>
-    <w:lsdException w:name="List Table 7 Colorful Accent 4" w:uiPriority="52"/>
-    <w:lsdException w:name="List Table 1 Light Accent 5" w:uiPriority="46"/>
-    <w:lsdException w:name="List Table 2 Accent 5" w:uiPriority="47"/>
-    <w:lsdException w:name="List Table 3 Accent 5" w:uiPriority="48"/>
-    <w:lsdException w:name="List Table 4 Accent 5" w:uiPriority="49"/>
-    <w:lsdException w:name="List Table 5 Dark Accent 5" w:uiPriority="50"/>
-    <w:lsdException w:name="List Table 6 Colorful Accent 5" w:uiPriority="51"/>
-    <w:lsdException w:name="List Table 7 Colorful Accent 5" w:uiPriority="52"/>
-    <w:lsdException w:name="List Table 1 Light Accent 6" w:uiPriority="46"/>
-    <w:lsdException w:name="List Table 2 Accent 6" w:uiPriority="47"/>
-    <w:lsdException w:name="List Table 3 Accent 6" w:uiPriority="48"/>
-    <w:lsdException w:name="List Table 4 Accent 6" w:uiPriority="49"/>
-    <w:lsdException w:name="List Table 5 Dark Accent 6" w:uiPriority="50"/>
-    <w:lsdException w:name="List Table 6 Colorful Accent 6" w:uiPriority="51"/>
-    <w:lsdException w:name="List Table 7 Colorful Accent 6" w:uiPriority="52"/>
+  <w:latentStyles w:defLockedState="0" w:defUIPriority="99" w:defSemiHidden="1" w:defUnhideWhenUsed="1" w:defQFormat="0" w:count="267">
+    <w:lsdException w:name="Normal" w:semiHidden="0" w:uiPriority="0" w:unhideWhenUsed="0" w:qFormat="1"/>
+    <w:lsdException w:name="heading 1" w:semiHidden="0" w:uiPriority="9" w:unhideWhenUsed="0" w:qFormat="1"/>
+    <w:lsdException w:name="heading 2" w:uiPriority="9" w:qFormat="1"/>
+    <w:lsdException w:name="heading 3" w:uiPriority="9" w:qFormat="1"/>
+    <w:lsdException w:name="heading 4" w:uiPriority="9" w:qFormat="1"/>
+    <w:lsdException w:name="heading 5" w:uiPriority="9" w:qFormat="1"/>
+    <w:lsdException w:name="heading 6" w:uiPriority="9" w:qFormat="1"/>
+    <w:lsdException w:name="heading 7" w:uiPriority="9" w:qFormat="1"/>
+    <w:lsdException w:name="heading 8" w:uiPriority="9" w:qFormat="1"/>
+    <w:lsdException w:name="heading 9" w:uiPriority="9" w:qFormat="1"/>
+    <w:lsdException w:name="toc 1" w:uiPriority="39"/>
+    <w:lsdException w:name="toc 2" w:uiPriority="39"/>
+    <w:lsdException w:name="toc 3" w:uiPriority="39"/>
+    <w:lsdException w:name="toc 4" w:uiPriority="39"/>
+    <w:lsdException w:name="toc 5" w:uiPriority="39"/>
+    <w:lsdException w:name="toc 6" w:uiPriority="39"/>
+    <w:lsdException w:name="toc 7" w:uiPriority="39"/>
+    <w:lsdException w:name="toc 8" w:uiPriority="39"/>
+    <w:lsdException w:name="toc 9" w:uiPriority="39"/>
+    <w:lsdException w:name="caption" w:uiPriority="35" w:qFormat="1"/>
+    <w:lsdException w:name="Title" w:semiHidden="0" w:uiPriority="10" w:unhideWhenUsed="0" w:qFormat="1"/>
+    <w:lsdException w:name="Default Paragraph Font" w:uiPriority="1"/>
+    <w:lsdException w:name="Subtitle" w:semiHidden="0" w:uiPriority="11" w:unhideWhenUsed="0" w:qFormat="1"/>
+    <w:lsdException w:name="Strong" w:semiHidden="0" w:uiPriority="22" w:unhideWhenUsed="0" w:qFormat="1"/>
+    <w:lsdException w:name="Emphasis" w:semiHidden="0" w:uiPriority="20" w:unhideWhenUsed="0" w:qFormat="1"/>
+    <w:lsdException w:name="Table Grid" w:semiHidden="0" w:uiPriority="39" w:unhideWhenUsed="0"/>
+    <w:lsdException w:name="Placeholder Text" w:unhideWhenUsed="0"/>
+    <w:lsdException w:name="No Spacing" w:semiHidden="0" w:uiPriority="1" w:unhideWhenUsed="0" w:qFormat="1"/>
+    <w:lsdException w:name="Light Shading" w:semiHidden="0" w:uiPriority="60" w:unhideWhenUsed="0"/>
+    <w:lsdException w:name="Light List" w:semiHidden="0" w:uiPriority="61" w:unhideWhenUsed="0"/>
+    <w:lsdException w:name="Light Grid" w:semiHidden="0" w:uiPriority="62" w:unhideWhenUsed="0"/>
+    <w:lsdException w:name="Medium Shading 1" w:semiHidden="0" w:uiPriority="63" w:unhideWhenUsed="0"/>
+    <w:lsdException w:name="Medium Shading 2" w:semiHidden="0" w:uiPriority="64" w:unhideWhenUsed="0"/>
+    <w:lsdException w:name="Medium List 1" w:semiHidden="0" w:uiPriority="65" w:unhideWhenUsed="0"/>
+    <w:lsdException w:name="Medium List 2" w:semiHidden="0" w:uiPriority="66" w:unhideWhenUsed="0"/>
+    <w:lsdException w:name="Medium Grid 1" w:semiHidden="0" w:uiPriority="67" w:unhideWhenUsed="0"/>
+    <w:lsdException w:name="Medium Grid 2" w:semiHidden="0" w:uiPriority="68" w:unhideWhenUsed="0"/>
+    <w:lsdException w:name="Medium Grid 3" w:semiHidden="0" w:uiPriority="69" w:unhideWhenUsed="0"/>
+    <w:lsdException w:name="Dark List" w:semiHidden="0" w:uiPriority="70" w:unhideWhenUsed="0"/>
+    <w:lsdException w:name="Colorful Shading" w:semiHidden="0" w:uiPriority="71" w:unhideWhenUsed="0"/>
+    <w:lsdException w:name="Colorful List" w:semiHidden="0" w:uiPriority="72" w:unhideWhenUsed="0"/>
+    <w:lsdException w:name="Colorful Grid" w:semiHidden="0" w:uiPriority="73" w:unhideWhenUsed="0"/>
+    <w:lsdException w:name="Light Shading Accent 1" w:semiHidden="0" w:uiPriority="60" w:unhideWhenUsed="0"/>
+    <w:lsdException w:name="Light List Accent 1" w:semiHidden="0" w:uiPriority="61" w:unhideWhenUsed="0"/>
+    <w:lsdException w:name="Light Grid Accent 1" w:semiHidden="0" w:uiPriority="62" w:unhideWhenUsed="0"/>
+    <w:lsdException w:name="Medium Shading 1 Accent 1" w:semiHidden="0" w:uiPriority="63" w:unhideWhenUsed="0"/>
+    <w:lsdException w:name="Medium Shading 2 Accent 1" w:semiHidden="0" w:uiPriority="64" w:unhideWhenUsed="0"/>
+    <w:lsdException w:name="Medium List 1 Accent 1" w:semiHidden="0" w:uiPriority="65" w:unhideWhenUsed="0"/>
+    <w:lsdException w:name="Revision" w:unhideWhenUsed="0"/>
+    <w:lsdException w:name="List Paragraph" w:semiHidden="0" w:uiPriority="34" w:unhideWhenUsed="0" w:qFormat="1"/>
+    <w:lsdException w:name="Quote" w:semiHidden="0" w:uiPriority="29" w:unhideWhenUsed="0" w:qFormat="1"/>
+    <w:lsdException w:name="Intense Quote" w:semiHidden="0" w:uiPriority="30" w:unhideWhenUsed="0" w:qFormat="1"/>
+    <w:lsdException w:name="Medium List 2 Accent 1" w:semiHidden="0" w:uiPriority="66" w:unhideWhenUsed="0"/>
+    <w:lsdException w:name="Medium Grid 1 Accent 1" w:semiHidden="0" w:uiPriority="67" w:unhideWhenUsed="0"/>
+    <w:lsdException w:name="Medium Grid 2 Accent 1" w:semiHidden="0" w:uiPriority="68" w:unhideWhenUsed="0"/>
+    <w:lsdException w:name="Medium Grid 3 Accent 1" w:semiHidden="0" w:uiPriority="69" w:unhideWhenUsed="0"/>
+    <w:lsdException w:name="Dark List Accent 1" w:semiHidden="0" w:uiPriority="70" w:unhideWhenUsed="0"/>
+    <w:lsdException w:name="Colorful Shading Accent 1" w:semiHidden="0" w:uiPriority="71" w:unhideWhenUsed="0"/>
+    <w:lsdException w:name="Colorful List Accent 1" w:semiHidden="0" w:uiPriority="72" w:unhideWhenUsed="0"/>
+    <w:lsdException w:name="Colorful Grid Accent 1" w:semiHidden="0" w:uiPriority="73" w:unhideWhenUsed="0"/>
+    <w:lsdException w:name="Light Shading Accent 2" w:semiHidden="0" w:uiPriority="60" w:unhideWhenUsed="0"/>
+    <w:lsdException w:name="Light List Accent 2" w:semiHidden="0" w:uiPriority="61" w:unhideWhenUsed="0"/>
+    <w:lsdException w:name="Light Grid Accent 2" w:semiHidden="0" w:uiPriority="62" w:unhideWhenUsed="0"/>
+    <w:lsdException w:name="Medium Shading 1 Accent 2" w:semiHidden="0" w:uiPriority="63" w:unhideWhenUsed="0"/>
+    <w:lsdException w:name="Medium Shading 2 Accent 2" w:semiHidden="0" w:uiPriority="64" w:unhideWhenUsed="0"/>
+    <w:lsdException w:name="Medium List 1 Accent 2" w:semiHidden="0" w:uiPriority="65" w:unhideWhenUsed="0"/>
+    <w:lsdException w:name="Medium List 2 Accent 2" w:semiHidden="0" w:uiPriority="66" w:unhideWhenUsed="0"/>
+    <w:lsdException w:name="Medium Grid 1 Accent 2" w:semiHidden="0" w:uiPriority="67" w:unhideWhenUsed="0"/>
+    <w:lsdException w:name="Medium Grid 2 Accent 2" w:semiHidden="0" w:uiPriority="68" w:unhideWhenUsed="0"/>
+    <w:lsdException w:name="Medium Grid 3 Accent 2" w:semiHidden="0" w:uiPriority="69" w:unhideWhenUsed="0"/>
+    <w:lsdException w:name="Dark List Accent 2" w:semiHidden="0" w:uiPriority="70" w:unhideWhenUsed="0"/>
+    <w:lsdException w:name="Colorful Shading Accent 2" w:semiHidden="0" w:uiPriority="71" w:unhideWhenUsed="0"/>
+    <w:lsdException w:name="Colorful List Accent 2" w:semiHidden="0" w:uiPriority="72" w:unhideWhenUsed="0"/>
+    <w:lsdException w:name="Colorful Grid Accent 2" w:semiHidden="0" w:uiPriority="73" w:unhideWhenUsed="0"/>
+    <w:lsdException w:name="Light Shading Accent 3" w:semiHidden="0" w:uiPriority="60" w:unhideWhenUsed="0"/>
+    <w:lsdException w:name="Light List Accent 3" w:semiHidden="0" w:uiPriority="61" w:unhideWhenUsed="0"/>
+    <w:lsdException w:name="Light Grid Accent 3" w:semiHidden="0" w:uiPriority="62" w:unhideWhenUsed="0"/>
+    <w:lsdException w:name="Medium Shading 1 Accent 3" w:semiHidden="0" w:uiPriority="63" w:unhideWhenUsed="0"/>
+    <w:lsdException w:name="Medium Shading 2 Accent 3" w:semiHidden="0" w:uiPriority="64" w:unhideWhenUsed="0"/>
+    <w:lsdException w:name="Medium List 1 Accent 3" w:semiHidden="0" w:uiPriority="65" w:unhideWhenUsed="0"/>
+    <w:lsdException w:name="Medium List 2 Accent 3" w:semiHidden="0" w:uiPriority="66" w:unhideWhenUsed="0"/>
+    <w:lsdException w:name="Medium Grid 1 Accent 3" w:semiHidden="0" w:uiPriority="67" w:unhideWhenUsed="0"/>
+    <w:lsdException w:name="Medium Grid 2 Accent 3" w:semiHidden="0" w:uiPriority="68" w:unhideWhenUsed="0"/>
+    <w:lsdException w:name="Medium Grid 3 Accent 3" w:semiHidden="0" w:uiPriority="69" w:unhideWhenUsed="0"/>
+    <w:lsdException w:name="Dark List Accent 3" w:semiHidden="0" w:uiPriority="70" w:unhideWhenUsed="0"/>
+    <w:lsdException w:name="Colorful Shading Accent 3" w:semiHidden="0" w:uiPriority="71" w:unhideWhenUsed="0"/>
+    <w:lsdException w:name="Colorful List Accent 3" w:semiHidden="0" w:uiPriority="72" w:unhideWhenUsed="0"/>
+    <w:lsdException w:name="Colorful Grid Accent 3" w:semiHidden="0" w:uiPriority="73" w:unhideWhenUsed="0"/>
+    <w:lsdException w:name="Light Shading Accent 4" w:semiHidden="0" w:uiPriority="60" w:unhideWhenUsed="0"/>
+    <w:lsdException w:name="Light List Accent 4" w:semiHidden="0" w:uiPriority="61" w:unhideWhenUsed="0"/>
+    <w:lsdException w:name="Light Grid Accent 4" w:semiHidden="0" w:uiPriority="62" w:unhideWhenUsed="0"/>
+    <w:lsdException w:name="Medium Shading 1 Accent 4" w:semiHidden="0" w:uiPriority="63" w:unhideWhenUsed="0"/>
+    <w:lsdException w:name="Medium Shading 2 Accent 4" w:semiHidden="0" w:uiPriority="64" w:unhideWhenUsed="0"/>
+    <w:lsdException w:name="Medium List 1 Accent 4" w:semiHidden="0" w:uiPriority="65" w:unhideWhenUsed="0"/>
+    <w:lsdException w:name="Medium List 2 Accent 4" w:semiHidden="0" w:uiPriority="66" w:unhideWhenUsed="0"/>
+    <w:lsdException w:name="Medium Grid 1 Accent 4" w:semiHidden="0" w:uiPriority="67" w:unhideWhenUsed="0"/>
+    <w:lsdException w:name="Medium Grid 2 Accent 4" w:semiHidden="0" w:uiPriority="68" w:unhideWhenUsed="0"/>
+    <w:lsdException w:name="Medium Grid 3 Accent 4" w:semiHidden="0" w:uiPriority="69" w:unhideWhenUsed="0"/>
+    <w:lsdException w:name="Dark List Accent 4" w:semiHidden="0" w:uiPriority="70" w:unhideWhenUsed="0"/>
+    <w:lsdException w:name="Colorful Shading Accent 4" w:semiHidden="0" w:uiPriority="71" w:unhideWhenUsed="0"/>
+    <w:lsdException w:name="Colorful List Accent 4" w:semiHidden="0" w:uiPriority="72" w:unhideWhenUsed="0"/>
+    <w:lsdException w:name="Colorful Grid Accent 4" w:semiHidden="0" w:uiPriority="73" w:unhideWhenUsed="0"/>
+    <w:lsdException w:name="Light Shading Accent 5" w:semiHidden="0" w:uiPriority="60" w:unhideWhenUsed="0"/>
+    <w:lsdException w:name="Light List Accent 5" w:semiHidden="0" w:uiPriority="61" w:unhideWhenUsed="0"/>
+    <w:lsdException w:name="Light Grid Accent 5" w:semiHidden="0" w:uiPriority="62" w:unhideWhenUsed="0"/>
+    <w:lsdException w:name="Medium Shading 1 Accent 5" w:semiHidden="0" w:uiPriority="63" w:unhideWhenUsed="0"/>
+    <w:lsdException w:name="Medium Shading 2 Accent 5" w:semiHidden="0" w:uiPriority="64" w:unhideWhenUsed="0"/>
+    <w:lsdException w:name="Medium List 1 Accent 5" w:semiHidden="0" w:uiPriority="65" w:unhideWhenUsed="0"/>
+    <w:lsdException w:name="Medium List 2 Accent 5" w:semiHidden="0" w:uiPriority="66" w:unhideWhenUsed="0"/>
+    <w:lsdException w:name="Medium Grid 1 Accent 5" w:semiHidden="0" w:uiPriority="67" w:unhideWhenUsed="0"/>
+    <w:lsdException w:name="Medium Grid 2 Accent 5" w:semiHidden="0" w:uiPriority="68" w:unhideWhenUsed="0"/>
+    <w:lsdException w:name="Medium Grid 3 Accent 5" w:semiHidden="0" w:uiPriority="69" w:unhideWhenUsed="0"/>
+    <w:lsdException w:name="Dark List Accent 5" w:semiHidden="0" w:uiPriority="70" w:unhideWhenUsed="0"/>
+    <w:lsdException w:name="Colorful Shading Accent 5" w:semiHidden="0" w:uiPriority="71" w:unhideWhenUsed="0"/>
+    <w:lsdException w:name="Colorful List Accent 5" w:semiHidden="0" w:uiPriority="72" w:unhideWhenUsed="0"/>
+    <w:lsdException w:name="Colorful Grid Accent 5" w:semiHidden="0" w:uiPriority="73" w:unhideWhenUsed="0"/>
+    <w:lsdException w:name="Light Shading Accent 6" w:semiHidden="0" w:uiPriority="60" w:unhideWhenUsed="0"/>
+    <w:lsdException w:name="Light List Accent 6" w:semiHidden="0" w:uiPriority="61" w:unhideWhenUsed="0"/>
+    <w:lsdException w:name="Light Grid Accent 6" w:semiHidden="0" w:uiPriority="62" w:unhideWhenUsed="0"/>
+    <w:lsdException w:name="Medium Shading 1 Accent 6" w:semiHidden="0" w:uiPriority="63" w:unhideWhenUsed="0"/>
+    <w:lsdException w:name="Medium Shading 2 Accent 6" w:semiHidden="0" w:uiPriority="64" w:unhideWhenUsed="0"/>
+    <w:lsdException w:name="Medium List 1 Accent 6" w:semiHidden="0" w:uiPriority="65" w:unhideWhenUsed="0"/>
+    <w:lsdException w:name="Medium List 2 Accent 6" w:semiHidden="0" w:uiPriority="66" w:unhideWhenUsed="0"/>
+    <w:lsdException w:name="Medium Grid 1 Accent 6" w:semiHidden="0" w:uiPriority="67" w:unhideWhenUsed="0"/>
+    <w:lsdException w:name="Medium Grid 2 Accent 6" w:semiHidden="0" w:uiPriority="68" w:unhideWhenUsed="0"/>
+    <w:lsdException w:name="Medium Grid 3 Accent 6" w:semiHidden="0" w:uiPriority="69" w:unhideWhenUsed="0"/>
+    <w:lsdException w:name="Dark List Accent 6" w:semiHidden="0" w:uiPriority="70" w:unhideWhenUsed="0"/>
+    <w:lsdException w:name="Colorful Shading Accent 6" w:semiHidden="0" w:uiPriority="71" w:unhideWhenUsed="0"/>
+    <w:lsdException w:name="Colorful List Accent 6" w:semiHidden="0" w:uiPriority="72" w:unhideWhenUsed="0"/>
+    <w:lsdException w:name="Colorful Grid Accent 6" w:semiHidden="0" w:uiPriority="73" w:unhideWhenUsed="0"/>
+    <w:lsdException w:name="Subtle Emphasis" w:semiHidden="0" w:uiPriority="19" w:unhideWhenUsed="0" w:qFormat="1"/>
+    <w:lsdException w:name="Intense Emphasis" w:semiHidden="0" w:uiPriority="21" w:unhideWhenUsed="0" w:qFormat="1"/>
+    <w:lsdException w:name="Subtle Reference" w:semiHidden="0" w:uiPriority="31" w:unhideWhenUsed="0" w:qFormat="1"/>
+    <w:lsdException w:name="Intense Reference" w:semiHidden="0" w:uiPriority="32" w:unhideWhenUsed="0" w:qFormat="1"/>
+    <w:lsdException w:name="Book Title" w:semiHidden="0" w:uiPriority="33" w:unhideWhenUsed="0" w:qFormat="1"/>
+    <w:lsdException w:name="Bibliography" w:uiPriority="37"/>
+    <w:lsdException w:name="TOC Heading" w:uiPriority="39" w:qFormat="1"/>
+  </w:latentStyles>
+  <w:style w:type="paragraph" w:default="1" w:styleId="Normal">
+    <w:name w:val="Normal"/>
+    <w:qFormat/>
+  </w:style>
+  <w:style w:type="paragraph" w:styleId="Ttulo1">
+    <w:name w:val="heading 1"/>
+    <w:basedOn w:val="Normal"/>
+    <w:next w:val="Normal"/>
+    <w:link w:val="Ttulo1Car"/>
+    <w:uiPriority w:val="9"/>
+    <w:qFormat/>
+    <w:rsid w:val="00E771FC"/>
+    <w:pPr>
+      <w:keepNext/>
+      <w:keepLines/>
+      <w:spacing w:before="240" w:after="0"/>
+      <w:outlineLvl w:val="0"/>
+    </w:pPr>
+    <w:rPr>
+      <w:rFonts w:asciiTheme="majorHAnsi" w:eastAsiaTheme="majorEastAsia" w:hAnsiTheme="majorHAnsi" w:cstheme="majorBidi"/>
+      <w:color w:val="2E74B5" w:themeColor="accent1" w:themeShade="BF"/>
+      <w:sz w:val="32"/>
+      <w:szCs w:val="32"/>
+    </w:rPr>
+  </w:style>
+  <w:style w:type="character" w:default="1" w:styleId="Fuentedeprrafopredeter">
+    <w:name w:val="Default Paragraph Font"/>
+    <w:uiPriority w:val="1"/>
+    <w:semiHidden/>
+    <w:unhideWhenUsed/>
+  </w:style>
+  <w:style w:type="table" w:default="1" w:styleId="Tablanormal">
+    <w:name w:val="Normal Table"/>
+    <w:uiPriority w:val="99"/>
+    <w:semiHidden/>
+    <w:unhideWhenUsed/>
+    <w:tblPr>
+      <w:tblInd w:w="0" w:type="dxa"/>
+      <w:tblCellMar>
+        <w:top w:w="0" w:type="dxa"/>
+        <w:left w:w="108" w:type="dxa"/>
+        <w:bottom w:w="0" w:type="dxa"/>
+        <w:right w:w="108" w:type="dxa"/>
+      </w:tblCellMar>
+    </w:tblPr>
+  </w:style>
+  <w:style w:type="numbering" w:default="1" w:styleId="Sinlista">
+    <w:name w:val="No List"/>
+    <w:uiPriority w:val="99"/>
+    <w:semiHidden/>
+    <w:unhideWhenUsed/>
+  </w:style>
+  <w:style w:type="paragraph" w:styleId="NormalWeb">
+    <w:name w:val="Normal (Web)"/>
+    <w:basedOn w:val="Normal"/>
+    <w:uiPriority w:val="99"/>
+    <w:unhideWhenUsed/>
+    <w:rsid w:val="00E771FC"/>
+    <w:pPr>
+      <w:spacing w:before="100" w:beforeAutospacing="1" w:after="100" w:afterAutospacing="1" w:line="240" w:lineRule="auto"/>
+    </w:pPr>
+    <w:rPr>
+      <w:rFonts w:ascii="Times New Roman" w:eastAsia="Times New Roman" w:hAnsi="Times New Roman" w:cs="Times New Roman"/>
+      <w:sz w:val="24"/>
+      <w:szCs w:val="24"/>
+      <w:lang w:eastAsia="es-ES"/>
+    </w:rPr>
+  </w:style>
+  <w:style w:type="character" w:customStyle="1" w:styleId="apple-tab-span">
+    <w:name w:val="apple-tab-span"/>
+    <w:basedOn w:val="Fuentedeprrafopredeter"/>
+    <w:rsid w:val="00E771FC"/>
+  </w:style>
+  <w:style w:type="character" w:customStyle="1" w:styleId="Ttulo1Car">
+    <w:name w:val="Título 1 Car"/>
+    <w:basedOn w:val="Fuentedeprrafopredeter"/>
+    <w:link w:val="Ttulo1"/>
+    <w:uiPriority w:val="9"/>
+    <w:rsid w:val="00E771FC"/>
+    <w:rPr>
+      <w:rFonts w:asciiTheme="majorHAnsi" w:eastAsiaTheme="majorEastAsia" w:hAnsiTheme="majorHAnsi" w:cstheme="majorBidi"/>
+      <w:color w:val="2E74B5" w:themeColor="accent1" w:themeShade="BF"/>
+      <w:sz w:val="32"/>
+      <w:szCs w:val="32"/>
+    </w:rPr>
+  </w:style>
+  <w:style w:type="paragraph" w:styleId="Prrafodelista">
+    <w:name w:val="List Paragraph"/>
+    <w:basedOn w:val="Normal"/>
+    <w:uiPriority w:val="34"/>
+    <w:qFormat/>
+    <w:rsid w:val="00E771FC"/>
+    <w:pPr>
+      <w:ind w:left="720"/>
+      <w:contextualSpacing/>
+    </w:pPr>
+  </w:style>
+  <w:style w:type="character" w:styleId="Hipervnculo">
+    <w:name w:val="Hyperlink"/>
+    <w:basedOn w:val="Fuentedeprrafopredeter"/>
+    <w:uiPriority w:val="99"/>
+    <w:unhideWhenUsed/>
+    <w:rsid w:val="0084386B"/>
+    <w:rPr>
+      <w:color w:val="0563C1" w:themeColor="hyperlink"/>
+      <w:u w:val="single"/>
+    </w:rPr>
+  </w:style>
+  <w:style w:type="paragraph" w:styleId="Sinespaciado">
+    <w:name w:val="No Spacing"/>
+    <w:uiPriority w:val="1"/>
+    <w:qFormat/>
+    <w:rsid w:val="004925DB"/>
+    <w:pPr>
+      <w:spacing w:after="0" w:line="240" w:lineRule="auto"/>
+    </w:pPr>
+  </w:style>
+  <w:style w:type="paragraph" w:styleId="Textodeglobo">
+    <w:name w:val="Balloon Text"/>
+    <w:basedOn w:val="Normal"/>
+    <w:link w:val="TextodegloboCar"/>
+    <w:uiPriority w:val="99"/>
+    <w:semiHidden/>
+    <w:unhideWhenUsed/>
+    <w:rsid w:val="00D702FC"/>
+    <w:pPr>
+      <w:spacing w:after="0" w:line="240" w:lineRule="auto"/>
+    </w:pPr>
+    <w:rPr>
+      <w:rFonts w:ascii="Tahoma" w:hAnsi="Tahoma" w:cs="Tahoma"/>
+      <w:sz w:val="16"/>
+      <w:szCs w:val="16"/>
+    </w:rPr>
+  </w:style>
+  <w:style w:type="character" w:customStyle="1" w:styleId="TextodegloboCar">
+    <w:name w:val="Texto de globo Car"/>
+    <w:basedOn w:val="Fuentedeprrafopredeter"/>
+    <w:link w:val="Textodeglobo"/>
+    <w:uiPriority w:val="99"/>
+    <w:semiHidden/>
+    <w:rsid w:val="00D702FC"/>
+    <w:rPr>
+      <w:rFonts w:ascii="Tahoma" w:hAnsi="Tahoma" w:cs="Tahoma"/>
+      <w:sz w:val="16"/>
+      <w:szCs w:val="16"/>
+    </w:rPr>
+  </w:style>
+</w:styles>
+</file>
+
+<file path=word/stylesWithEffects.xml><?xml version="1.0" encoding="utf-8"?>
+<w:styles xmlns:wpc="http://schemas.microsoft.com/office/word/2010/wordprocessingCanvas" xmlns:mc="http://schemas.openxmlformats.org/markup-compatibility/2006" xmlns:o="urn:schemas-microsoft-com:office:office" xmlns:r="http://schemas.openxmlformats.org/officeDocument/2006/relationships" xmlns:m="http://schemas.openxmlformats.org/officeDocument/2006/math" xmlns:v="urn:schemas-microsoft-com:vml" xmlns:wp14="http://schemas.microsoft.com/office/word/2010/wordprocessingDrawing" xmlns:wp="http://schemas.openxmlformats.org/drawingml/2006/wordprocessingDrawing" xmlns:w10="urn:schemas-microsoft-com:office:word" xmlns:w="http://schemas.openxmlformats.org/wordprocessingml/2006/main" xmlns:w14="http://schemas.microsoft.com/office/word/2010/wordml" xmlns:wpg="http://schemas.microsoft.com/office/word/2010/wordprocessingGroup" xmlns:wpi="http://schemas.microsoft.com/office/word/2010/wordprocessingInk" xmlns:wne="http://schemas.microsoft.com/office/word/2006/wordml" xmlns:wps="http://schemas.microsoft.com/office/word/2010/wordprocessingShape" mc:Ignorable="w14 wp14">
+  <w:docDefaults>
+    <w:rPrDefault>
+      <w:rPr>
+        <w:rFonts w:asciiTheme="minorHAnsi" w:eastAsiaTheme="minorHAnsi" w:hAnsiTheme="minorHAnsi" w:cstheme="minorBidi"/>
+        <w:sz w:val="22"/>
+        <w:szCs w:val="22"/>
+        <w:lang w:val="es-ES" w:eastAsia="en-US" w:bidi="ar-SA"/>
+      </w:rPr>
+    </w:rPrDefault>
+    <w:pPrDefault>
+      <w:pPr>
+        <w:spacing w:after="160" w:line="259" w:lineRule="auto"/>
+      </w:pPr>
+    </w:pPrDefault>
+  </w:docDefaults>
+  <w:latentStyles w:defLockedState="0" w:defUIPriority="99" w:defSemiHidden="1" w:defUnhideWhenUsed="1" w:defQFormat="0" w:count="267">
+    <w:lsdException w:name="Normal" w:semiHidden="0" w:uiPriority="0" w:unhideWhenUsed="0" w:qFormat="1"/>
+    <w:lsdException w:name="heading 1" w:semiHidden="0" w:uiPriority="9" w:unhideWhenUsed="0" w:qFormat="1"/>
+    <w:lsdException w:name="heading 2" w:uiPriority="9" w:qFormat="1"/>
+    <w:lsdException w:name="heading 3" w:uiPriority="9" w:qFormat="1"/>
+    <w:lsdException w:name="heading 4" w:uiPriority="9" w:qFormat="1"/>
+    <w:lsdException w:name="heading 5" w:uiPriority="9" w:qFormat="1"/>
+    <w:lsdException w:name="heading 6" w:uiPriority="9" w:qFormat="1"/>
+    <w:lsdException w:name="heading 7" w:uiPriority="9" w:qFormat="1"/>
+    <w:lsdException w:name="heading 8" w:uiPriority="9" w:qFormat="1"/>
+    <w:lsdException w:name="heading 9" w:uiPriority="9" w:qFormat="1"/>
+    <w:lsdException w:name="toc 1" w:uiPriority="39"/>
+    <w:lsdException w:name="toc 2" w:uiPriority="39"/>
+    <w:lsdException w:name="toc 3" w:uiPriority="39"/>
+    <w:lsdException w:name="toc 4" w:uiPriority="39"/>
+    <w:lsdException w:name="toc 5" w:uiPriority="39"/>
+    <w:lsdException w:name="toc 6" w:uiPriority="39"/>
+    <w:lsdException w:name="toc 7" w:uiPriority="39"/>
+    <w:lsdException w:name="toc 8" w:uiPriority="39"/>
+    <w:lsdException w:name="toc 9" w:uiPriority="39"/>
+    <w:lsdException w:name="caption" w:uiPriority="35" w:qFormat="1"/>
+    <w:lsdException w:name="Title" w:semiHidden="0" w:uiPriority="10" w:unhideWhenUsed="0" w:qFormat="1"/>
+    <w:lsdException w:name="Default Paragraph Font" w:uiPriority="1"/>
+    <w:lsdException w:name="Subtitle" w:semiHidden="0" w:uiPriority="11" w:unhideWhenUsed="0" w:qFormat="1"/>
+    <w:lsdException w:name="Strong" w:semiHidden="0" w:uiPriority="22" w:unhideWhenUsed="0" w:qFormat="1"/>
+    <w:lsdException w:name="Emphasis" w:semiHidden="0" w:uiPriority="20" w:unhideWhenUsed="0" w:qFormat="1"/>
+    <w:lsdException w:name="Table Grid" w:semiHidden="0" w:uiPriority="39" w:unhideWhenUsed="0"/>
+    <w:lsdException w:name="Placeholder Text" w:unhideWhenUsed="0"/>
+    <w:lsdException w:name="No Spacing" w:semiHidden="0" w:uiPriority="1" w:unhideWhenUsed="0" w:qFormat="1"/>
+    <w:lsdException w:name="Light Shading" w:semiHidden="0" w:uiPriority="60" w:unhideWhenUsed="0"/>
+    <w:lsdException w:name="Light List" w:semiHidden="0" w:uiPriority="61" w:unhideWhenUsed="0"/>
+    <w:lsdException w:name="Light Grid" w:semiHidden="0" w:uiPriority="62" w:unhideWhenUsed="0"/>
+    <w:lsdException w:name="Medium Shading 1" w:semiHidden="0" w:uiPriority="63" w:unhideWhenUsed="0"/>
+    <w:lsdException w:name="Medium Shading 2" w:semiHidden="0" w:uiPriority="64" w:unhideWhenUsed="0"/>
+    <w:lsdException w:name="Medium List 1" w:semiHidden="0" w:uiPriority="65" w:unhideWhenUsed="0"/>
+    <w:lsdException w:name="Medium List 2" w:semiHidden="0" w:uiPriority="66" w:unhideWhenUsed="0"/>
+    <w:lsdException w:name="Medium Grid 1" w:semiHidden="0" w:uiPriority="67" w:unhideWhenUsed="0"/>
+    <w:lsdException w:name="Medium Grid 2" w:semiHidden="0" w:uiPriority="68" w:unhideWhenUsed="0"/>
+    <w:lsdException w:name="Medium Grid 3" w:semiHidden="0" w:uiPriority="69" w:unhideWhenUsed="0"/>
+    <w:lsdException w:name="Dark List" w:semiHidden="0" w:uiPriority="70" w:unhideWhenUsed="0"/>
+    <w:lsdException w:name="Colorful Shading" w:semiHidden="0" w:uiPriority="71" w:unhideWhenUsed="0"/>
+    <w:lsdException w:name="Colorful List" w:semiHidden="0" w:uiPriority="72" w:unhideWhenUsed="0"/>
+    <w:lsdException w:name="Colorful Grid" w:semiHidden="0" w:uiPriority="73" w:unhideWhenUsed="0"/>
+    <w:lsdException w:name="Light Shading Accent 1" w:semiHidden="0" w:uiPriority="60" w:unhideWhenUsed="0"/>
+    <w:lsdException w:name="Light List Accent 1" w:semiHidden="0" w:uiPriority="61" w:unhideWhenUsed="0"/>
+    <w:lsdException w:name="Light Grid Accent 1" w:semiHidden="0" w:uiPriority="62" w:unhideWhenUsed="0"/>
+    <w:lsdException w:name="Medium Shading 1 Accent 1" w:semiHidden="0" w:uiPriority="63" w:unhideWhenUsed="0"/>
+    <w:lsdException w:name="Medium Shading 2 Accent 1" w:semiHidden="0" w:uiPriority="64" w:unhideWhenUsed="0"/>
+    <w:lsdException w:name="Medium List 1 Accent 1" w:semiHidden="0" w:uiPriority="65" w:unhideWhenUsed="0"/>
+    <w:lsdException w:name="Revision" w:unhideWhenUsed="0"/>
+    <w:lsdException w:name="List Paragraph" w:semiHidden="0" w:uiPriority="34" w:unhideWhenUsed="0" w:qFormat="1"/>
+    <w:lsdException w:name="Quote" w:semiHidden="0" w:uiPriority="29" w:unhideWhenUsed="0" w:qFormat="1"/>
+    <w:lsdException w:name="Intense Quote" w:semiHidden="0" w:uiPriority="30" w:unhideWhenUsed="0" w:qFormat="1"/>
+    <w:lsdException w:name="Medium List 2 Accent 1" w:semiHidden="0" w:uiPriority="66" w:unhideWhenUsed="0"/>
+    <w:lsdException w:name="Medium Grid 1 Accent 1" w:semiHidden="0" w:uiPriority="67" w:unhideWhenUsed="0"/>
+    <w:lsdException w:name="Medium Grid 2 Accent 1" w:semiHidden="0" w:uiPriority="68" w:unhideWhenUsed="0"/>
+    <w:lsdException w:name="Medium Grid 3 Accent 1" w:semiHidden="0" w:uiPriority="69" w:unhideWhenUsed="0"/>
+    <w:lsdException w:name="Dark List Accent 1" w:semiHidden="0" w:uiPriority="70" w:unhideWhenUsed="0"/>
+    <w:lsdException w:name="Colorful Shading Accent 1" w:semiHidden="0" w:uiPriority="71" w:unhideWhenUsed="0"/>
+    <w:lsdException w:name="Colorful List Accent 1" w:semiHidden="0" w:uiPriority="72" w:unhideWhenUsed="0"/>
+    <w:lsdException w:name="Colorful Grid Accent 1" w:semiHidden="0" w:uiPriority="73" w:unhideWhenUsed="0"/>
+    <w:lsdException w:name="Light Shading Accent 2" w:semiHidden="0" w:uiPriority="60" w:unhideWhenUsed="0"/>
+    <w:lsdException w:name="Light List Accent 2" w:semiHidden="0" w:uiPriority="61" w:unhideWhenUsed="0"/>
+    <w:lsdException w:name="Light Grid Accent 2" w:semiHidden="0" w:uiPriority="62" w:unhideWhenUsed="0"/>
+    <w:lsdException w:name="Medium Shading 1 Accent 2" w:semiHidden="0" w:uiPriority="63" w:unhideWhenUsed="0"/>
+    <w:lsdException w:name="Medium Shading 2 Accent 2" w:semiHidden="0" w:uiPriority="64" w:unhideWhenUsed="0"/>
+    <w:lsdException w:name="Medium List 1 Accent 2" w:semiHidden="0" w:uiPriority="65" w:unhideWhenUsed="0"/>
+    <w:lsdException w:name="Medium List 2 Accent 2" w:semiHidden="0" w:uiPriority="66" w:unhideWhenUsed="0"/>
+    <w:lsdException w:name="Medium Grid 1 Accent 2" w:semiHidden="0" w:uiPriority="67" w:unhideWhenUsed="0"/>
+    <w:lsdException w:name="Medium Grid 2 Accent 2" w:semiHidden="0" w:uiPriority="68" w:unhideWhenUsed="0"/>
+    <w:lsdException w:name="Medium Grid 3 Accent 2" w:semiHidden="0" w:uiPriority="69" w:unhideWhenUsed="0"/>
+    <w:lsdException w:name="Dark List Accent 2" w:semiHidden="0" w:uiPriority="70" w:unhideWhenUsed="0"/>
+    <w:lsdException w:name="Colorful Shading Accent 2" w:semiHidden="0" w:uiPriority="71" w:unhideWhenUsed="0"/>
+    <w:lsdException w:name="Colorful List Accent 2" w:semiHidden="0" w:uiPriority="72" w:unhideWhenUsed="0"/>
+    <w:lsdException w:name="Colorful Grid Accent 2" w:semiHidden="0" w:uiPriority="73" w:unhideWhenUsed="0"/>
+    <w:lsdException w:name="Light Shading Accent 3" w:semiHidden="0" w:uiPriority="60" w:unhideWhenUsed="0"/>
+    <w:lsdException w:name="Light List Accent 3" w:semiHidden="0" w:uiPriority="61" w:unhideWhenUsed="0"/>
+    <w:lsdException w:name="Light Grid Accent 3" w:semiHidden="0" w:uiPriority="62" w:unhideWhenUsed="0"/>
+    <w:lsdException w:name="Medium Shading 1 Accent 3" w:semiHidden="0" w:uiPriority="63" w:unhideWhenUsed="0"/>
+    <w:lsdException w:name="Medium Shading 2 Accent 3" w:semiHidden="0" w:uiPriority="64" w:unhideWhenUsed="0"/>
+    <w:lsdException w:name="Medium List 1 Accent 3" w:semiHidden="0" w:uiPriority="65" w:unhideWhenUsed="0"/>
+    <w:lsdException w:name="Medium List 2 Accent 3" w:semiHidden="0" w:uiPriority="66" w:unhideWhenUsed="0"/>
+    <w:lsdException w:name="Medium Grid 1 Accent 3" w:semiHidden="0" w:uiPriority="67" w:unhideWhenUsed="0"/>
+    <w:lsdException w:name="Medium Grid 2 Accent 3" w:semiHidden="0" w:uiPriority="68" w:unhideWhenUsed="0"/>
+    <w:lsdException w:name="Medium Grid 3 Accent 3" w:semiHidden="0" w:uiPriority="69" w:unhideWhenUsed="0"/>
+    <w:lsdException w:name="Dark List Accent 3" w:semiHidden="0" w:uiPriority="70" w:unhideWhenUsed="0"/>
+    <w:lsdException w:name="Colorful Shading Accent 3" w:semiHidden="0" w:uiPriority="71" w:unhideWhenUsed="0"/>
+    <w:lsdException w:name="Colorful List Accent 3" w:semiHidden="0" w:uiPriority="72" w:unhideWhenUsed="0"/>
+    <w:lsdException w:name="Colorful Grid Accent 3" w:semiHidden="0" w:uiPriority="73" w:unhideWhenUsed="0"/>
+    <w:lsdException w:name="Light Shading Accent 4" w:semiHidden="0" w:uiPriority="60" w:unhideWhenUsed="0"/>
+    <w:lsdException w:name="Light List Accent 4" w:semiHidden="0" w:uiPriority="61" w:unhideWhenUsed="0"/>
+    <w:lsdException w:name="Light Grid Accent 4" w:semiHidden="0" w:uiPriority="62" w:unhideWhenUsed="0"/>
+    <w:lsdException w:name="Medium Shading 1 Accent 4" w:semiHidden="0" w:uiPriority="63" w:unhideWhenUsed="0"/>
+    <w:lsdException w:name="Medium Shading 2 Accent 4" w:semiHidden="0" w:uiPriority="64" w:unhideWhenUsed="0"/>
+    <w:lsdException w:name="Medium List 1 Accent 4" w:semiHidden="0" w:uiPriority="65" w:unhideWhenUsed="0"/>
+    <w:lsdException w:name="Medium List 2 Accent 4" w:semiHidden="0" w:uiPriority="66" w:unhideWhenUsed="0"/>
+    <w:lsdException w:name="Medium Grid 1 Accent 4" w:semiHidden="0" w:uiPriority="67" w:unhideWhenUsed="0"/>
+    <w:lsdException w:name="Medium Grid 2 Accent 4" w:semiHidden="0" w:uiPriority="68" w:unhideWhenUsed="0"/>
+    <w:lsdException w:name="Medium Grid 3 Accent 4" w:semiHidden="0" w:uiPriority="69" w:unhideWhenUsed="0"/>
+    <w:lsdException w:name="Dark List Accent 4" w:semiHidden="0" w:uiPriority="70" w:unhideWhenUsed="0"/>
+    <w:lsdException w:name="Colorful Shading Accent 4" w:semiHidden="0" w:uiPriority="71" w:unhideWhenUsed="0"/>
+    <w:lsdException w:name="Colorful List Accent 4" w:semiHidden="0" w:uiPriority="72" w:unhideWhenUsed="0"/>
+    <w:lsdException w:name="Colorful Grid Accent 4" w:semiHidden="0" w:uiPriority="73" w:unhideWhenUsed="0"/>
+    <w:lsdException w:name="Light Shading Accent 5" w:semiHidden="0" w:uiPriority="60" w:unhideWhenUsed="0"/>
+    <w:lsdException w:name="Light List Accent 5" w:semiHidden="0" w:uiPriority="61" w:unhideWhenUsed="0"/>
+    <w:lsdException w:name="Light Grid Accent 5" w:semiHidden="0" w:uiPriority="62" w:unhideWhenUsed="0"/>
+    <w:lsdException w:name="Medium Shading 1 Accent 5" w:semiHidden="0" w:uiPriority="63" w:unhideWhenUsed="0"/>
+    <w:lsdException w:name="Medium Shading 2 Accent 5" w:semiHidden="0" w:uiPriority="64" w:unhideWhenUsed="0"/>
+    <w:lsdException w:name="Medium List 1 Accent 5" w:semiHidden="0" w:uiPriority="65" w:unhideWhenUsed="0"/>
+    <w:lsdException w:name="Medium List 2 Accent 5" w:semiHidden="0" w:uiPriority="66" w:unhideWhenUsed="0"/>
+    <w:lsdException w:name="Medium Grid 1 Accent 5" w:semiHidden="0" w:uiPriority="67" w:unhideWhenUsed="0"/>
+    <w:lsdException w:name="Medium Grid 2 Accent 5" w:semiHidden="0" w:uiPriority="68" w:unhideWhenUsed="0"/>
+    <w:lsdException w:name="Medium Grid 3 Accent 5" w:semiHidden="0" w:uiPriority="69" w:unhideWhenUsed="0"/>
+    <w:lsdException w:name="Dark List Accent 5" w:semiHidden="0" w:uiPriority="70" w:unhideWhenUsed="0"/>
+    <w:lsdException w:name="Colorful Shading Accent 5" w:semiHidden="0" w:uiPriority="71" w:unhideWhenUsed="0"/>
+    <w:lsdException w:name="Colorful List Accent 5" w:semiHidden="0" w:uiPriority="72" w:unhideWhenUsed="0"/>
+    <w:lsdException w:name="Colorful Grid Accent 5" w:semiHidden="0" w:uiPriority="73" w:unhideWhenUsed="0"/>
+    <w:lsdException w:name="Light Shading Accent 6" w:semiHidden="0" w:uiPriority="60" w:unhideWhenUsed="0"/>
+    <w:lsdException w:name="Light List Accent 6" w:semiHidden="0" w:uiPriority="61" w:unhideWhenUsed="0"/>
+    <w:lsdException w:name="Light Grid Accent 6" w:semiHidden="0" w:uiPriority="62" w:unhideWhenUsed="0"/>
+    <w:lsdException w:name="Medium Shading 1 Accent 6" w:semiHidden="0" w:uiPriority="63" w:unhideWhenUsed="0"/>
+    <w:lsdException w:name="Medium Shading 2 Accent 6" w:semiHidden="0" w:uiPriority="64" w:unhideWhenUsed="0"/>
+    <w:lsdException w:name="Medium List 1 Accent 6" w:semiHidden="0" w:uiPriority="65" w:unhideWhenUsed="0"/>
+    <w:lsdException w:name="Medium List 2 Accent 6" w:semiHidden="0" w:uiPriority="66" w:unhideWhenUsed="0"/>
+    <w:lsdException w:name="Medium Grid 1 Accent 6" w:semiHidden="0" w:uiPriority="67" w:unhideWhenUsed="0"/>
+    <w:lsdException w:name="Medium Grid 2 Accent 6" w:semiHidden="0" w:uiPriority="68" w:unhideWhenUsed="0"/>
+    <w:lsdException w:name="Medium Grid 3 Accent 6" w:semiHidden="0" w:uiPriority="69" w:unhideWhenUsed="0"/>
+    <w:lsdException w:name="Dark List Accent 6" w:semiHidden="0" w:uiPriority="70" w:unhideWhenUsed="0"/>
+    <w:lsdException w:name="Colorful Shading Accent 6" w:semiHidden="0" w:uiPriority="71" w:unhideWhenUsed="0"/>
+    <w:lsdException w:name="Colorful List Accent 6" w:semiHidden="0" w:uiPriority="72" w:unhideWhenUsed="0"/>
+    <w:lsdException w:name="Colorful Grid Accent 6" w:semiHidden="0" w:uiPriority="73" w:unhideWhenUsed="0"/>
+    <w:lsdException w:name="Subtle Emphasis" w:semiHidden="0" w:uiPriority="19" w:unhideWhenUsed="0" w:qFormat="1"/>
+    <w:lsdException w:name="Intense Emphasis" w:semiHidden="0" w:uiPriority="21" w:unhideWhenUsed="0" w:qFormat="1"/>
+    <w:lsdException w:name="Subtle Reference" w:semiHidden="0" w:uiPriority="31" w:unhideWhenUsed="0" w:qFormat="1"/>
+    <w:lsdException w:name="Intense Reference" w:semiHidden="0" w:uiPriority="32" w:unhideWhenUsed="0" w:qFormat="1"/>
+    <w:lsdException w:name="Book Title" w:semiHidden="0" w:uiPriority="33" w:unhideWhenUsed="0" w:qFormat="1"/>
+    <w:lsdException w:name="Bibliography" w:uiPriority="37"/>
+    <w:lsdException w:name="TOC Heading" w:uiPriority="39" w:qFormat="1"/>
   </w:latentStyles>
   <w:style w:type="paragraph" w:default="1" w:styleId="Normal">
     <w:name w:val="Normal"/>
@@ -3533,7 +6533,7 @@
   <a:extraClrSchemeLst/>
   <a:extLst>
     <a:ext uri="{05A4C25C-085E-4340-85A3-A5531E510DB2}">
-      <thm15:themeFamily xmlns:thm15="http://schemas.microsoft.com/office/thememl/2012/main" name="Office Theme" id="{62F939B6-93AF-4DB8-9C6B-D6C7DFDC589F}" vid="{4A3C46E8-61CC-4603-A589-7422A47A8E4A}"/>
+      <thm15:themeFamily xmlns:thm15="http://schemas.microsoft.com/office/thememl/2012/main" xmlns="" name="Office Theme" id="{62F939B6-93AF-4DB8-9C6B-D6C7DFDC589F}" vid="{4A3C46E8-61CC-4603-A589-7422A47A8E4A}"/>
     </a:ext>
   </a:extLst>
 </a:theme>

</xml_diff>